<commit_message>
Se ajusta el certificado Mensual
</commit_message>
<xml_diff>
--- a/output/templates_GCC/Plantilla_CertificadoMensual.docx
+++ b/output/templates_GCC/Plantilla_CertificadoMensual.docx
@@ -1,6 +1,6 @@
 
 <file path=word/document.xml><?xml version="1.0" encoding="utf-8"?>
-<w:document xmlns:wpc="http://schemas.microsoft.com/office/word/2010/wordprocessingCanvas" xmlns:cx="http://schemas.microsoft.com/office/drawing/2014/chartex" xmlns:cx1="http://schemas.microsoft.com/office/drawing/2015/9/8/chartex" xmlns:cx2="http://schemas.microsoft.com/office/drawing/2015/10/21/chartex" xmlns:cx3="http://schemas.microsoft.com/office/drawing/2016/5/9/chartex" xmlns:cx4="http://schemas.microsoft.com/office/drawing/2016/5/10/chartex" xmlns:cx5="http://schemas.microsoft.com/office/drawing/2016/5/11/chartex" xmlns:cx6="http://schemas.microsoft.com/office/drawing/2016/5/12/chartex" xmlns:cx7="http://schemas.microsoft.com/office/drawing/2016/5/13/chartex" xmlns:cx8="http://schemas.microsoft.com/office/drawing/2016/5/14/chartex" xmlns:mc="http://schemas.openxmlformats.org/markup-compatibility/2006" xmlns:aink="http://schemas.microsoft.com/office/drawing/2016/ink" xmlns:am3d="http://schemas.microsoft.com/office/drawing/2017/model3d" xmlns:o="urn:schemas-microsoft-com:office:office" xmlns:oel="http://schemas.microsoft.com/office/2019/extlst" xmlns:r="http://schemas.openxmlformats.org/officeDocument/2006/relationships" xmlns:m="http://schemas.openxmlformats.org/officeDocument/2006/math" xmlns:v="urn:schemas-microsoft-com:vml" xmlns:wp14="http://schemas.microsoft.com/office/word/2010/wordprocessingDrawing" xmlns:wp="http://schemas.openxmlformats.org/drawingml/2006/wordprocessingDrawing" xmlns:w10="urn:schemas-microsoft-com:office:word" xmlns:w="http://schemas.openxmlformats.org/wordprocessingml/2006/main" xmlns:w14="http://schemas.microsoft.com/office/word/2010/wordml" xmlns:w15="http://schemas.microsoft.com/office/word/2012/wordml" xmlns:w16cex="http://schemas.microsoft.com/office/word/2018/wordml/cex" xmlns:w16cid="http://schemas.microsoft.com/office/word/2016/wordml/cid" xmlns:w16="http://schemas.microsoft.com/office/word/2018/wordml" xmlns:w16du="http://schemas.microsoft.com/office/word/2023/wordml/word16du" xmlns:w16sdtdh="http://schemas.microsoft.com/office/word/2020/wordml/sdtdatahash" xmlns:w16se="http://schemas.microsoft.com/office/word/2015/wordml/symex" xmlns:wpg="http://schemas.microsoft.com/office/word/2010/wordprocessingGroup" xmlns:wpi="http://schemas.microsoft.com/office/word/2010/wordprocessingInk" xmlns:wne="http://schemas.microsoft.com/office/word/2006/wordml" xmlns:wps="http://schemas.microsoft.com/office/word/2010/wordprocessingShape" mc:Ignorable="w14 w15 w16se w16cid w16 w16cex w16sdtdh w16du wp14">
+<w:document xmlns:wpc="http://schemas.microsoft.com/office/word/2010/wordprocessingCanvas" xmlns:cx="http://schemas.microsoft.com/office/drawing/2014/chartex" xmlns:cx1="http://schemas.microsoft.com/office/drawing/2015/9/8/chartex" xmlns:cx2="http://schemas.microsoft.com/office/drawing/2015/10/21/chartex" xmlns:cx3="http://schemas.microsoft.com/office/drawing/2016/5/9/chartex" xmlns:cx4="http://schemas.microsoft.com/office/drawing/2016/5/10/chartex" xmlns:cx5="http://schemas.microsoft.com/office/drawing/2016/5/11/chartex" xmlns:cx6="http://schemas.microsoft.com/office/drawing/2016/5/12/chartex" xmlns:cx7="http://schemas.microsoft.com/office/drawing/2016/5/13/chartex" xmlns:cx8="http://schemas.microsoft.com/office/drawing/2016/5/14/chartex" xmlns:mc="http://schemas.openxmlformats.org/markup-compatibility/2006" xmlns:aink="http://schemas.microsoft.com/office/drawing/2016/ink" xmlns:am3d="http://schemas.microsoft.com/office/drawing/2017/model3d" xmlns:o="urn:schemas-microsoft-com:office:office" xmlns:oel="http://schemas.microsoft.com/office/2019/extlst" xmlns:r="http://schemas.openxmlformats.org/officeDocument/2006/relationships" xmlns:m="http://schemas.openxmlformats.org/officeDocument/2006/math" xmlns:v="urn:schemas-microsoft-com:vml" xmlns:wp14="http://schemas.microsoft.com/office/word/2010/wordprocessingDrawing" xmlns:wp="http://schemas.openxmlformats.org/drawingml/2006/wordprocessingDrawing" xmlns:w10="urn:schemas-microsoft-com:office:word" xmlns:w="http://schemas.openxmlformats.org/wordprocessingml/2006/main" xmlns:w14="http://schemas.microsoft.com/office/word/2010/wordml" xmlns:w15="http://schemas.microsoft.com/office/word/2012/wordml" xmlns:w16cex="http://schemas.microsoft.com/office/word/2018/wordml/cex" xmlns:w16cid="http://schemas.microsoft.com/office/word/2016/wordml/cid" xmlns:w16="http://schemas.microsoft.com/office/word/2018/wordml" xmlns:w16du="http://schemas.microsoft.com/office/word/2023/wordml/word16du" xmlns:w16sdtdh="http://schemas.microsoft.com/office/word/2020/wordml/sdtdatahash" xmlns:w16sdtfl="http://schemas.microsoft.com/office/word/2024/wordml/sdtformatlock" xmlns:w16se="http://schemas.microsoft.com/office/word/2015/wordml/symex" xmlns:wpg="http://schemas.microsoft.com/office/word/2010/wordprocessingGroup" xmlns:wpi="http://schemas.microsoft.com/office/word/2010/wordprocessingInk" xmlns:wne="http://schemas.microsoft.com/office/word/2006/wordml" xmlns:wps="http://schemas.microsoft.com/office/word/2010/wordprocessingShape" mc:Ignorable="w14 w15 w16se w16cid w16 w16cex w16sdtdh w16sdtfl w16du wp14">
   <w:body>
     <w:p>
       <w:pPr>
@@ -76,14 +76,7 @@
       </w:r>
       <w:r>
         <w:tab/>
-      </w:r>
-      <w:proofErr w:type="spellStart"/>
-      <w:r>
-        <w:t>Direccion</w:t>
-      </w:r>
-      <w:proofErr w:type="spellEnd"/>
-      <w:r>
-        <w:t xml:space="preserve"> Seccional ${Seccional}</w:t>
+        <w:t>Direccion Seccional ${Seccional}</w:t>
       </w:r>
     </w:p>
     <w:p>
@@ -724,10 +717,26 @@
                 <w:lang w:eastAsia="es-CO"/>
                 <w14:ligatures w14:val="none"/>
               </w:rPr>
-              <w:t xml:space="preserve"># </w:t>
-            </w:r>
-            <w:proofErr w:type="spellStart"/>
-            <w:r>
+              <w:t># Proc.</w:t>
+            </w:r>
+          </w:p>
+        </w:tc>
+        <w:tc>
+          <w:tcPr>
+            <w:tcW w:w="1223" w:type="dxa"/>
+            <w:tcBorders>
+              <w:top w:val="nil"/>
+              <w:left w:val="nil"/>
+              <w:bottom w:val="single" w:sz="8" w:space="0" w:color="auto"/>
+              <w:right w:val="single" w:sz="8" w:space="0" w:color="auto"/>
+            </w:tcBorders>
+            <w:shd w:val="clear" w:color="auto" w:fill="auto"/>
+            <w:vAlign w:val="center"/>
+            <w:hideMark/>
+          </w:tcPr>
+          <w:p>
+            <w:pPr>
+              <w:spacing w:after="0" w:line="240" w:lineRule="auto"/>
               <w:rPr>
                 <w:rFonts w:ascii="Calibri" w:eastAsia="Times New Roman" w:hAnsi="Calibri" w:cs="Calibri"/>
                 <w:b/>
@@ -739,9 +748,7 @@
                 <w:lang w:eastAsia="es-CO"/>
                 <w14:ligatures w14:val="none"/>
               </w:rPr>
-              <w:t>Proc</w:t>
-            </w:r>
-            <w:proofErr w:type="spellEnd"/>
+            </w:pPr>
             <w:r>
               <w:rPr>
                 <w:rFonts w:ascii="Calibri" w:eastAsia="Times New Roman" w:hAnsi="Calibri" w:cs="Calibri"/>
@@ -754,13 +761,13 @@
                 <w:lang w:eastAsia="es-CO"/>
                 <w14:ligatures w14:val="none"/>
               </w:rPr>
-              <w:t>.</w:t>
-            </w:r>
-          </w:p>
-        </w:tc>
-        <w:tc>
-          <w:tcPr>
-            <w:tcW w:w="1223" w:type="dxa"/>
+              <w:t>Valor $</w:t>
+            </w:r>
+          </w:p>
+        </w:tc>
+        <w:tc>
+          <w:tcPr>
+            <w:tcW w:w="709" w:type="dxa"/>
             <w:tcBorders>
               <w:top w:val="nil"/>
               <w:left w:val="nil"/>
@@ -798,13 +805,13 @@
                 <w:lang w:eastAsia="es-CO"/>
                 <w14:ligatures w14:val="none"/>
               </w:rPr>
-              <w:t>Valor $</w:t>
-            </w:r>
-          </w:p>
-        </w:tc>
-        <w:tc>
-          <w:tcPr>
-            <w:tcW w:w="709" w:type="dxa"/>
+              <w:t># Proc.</w:t>
+            </w:r>
+          </w:p>
+        </w:tc>
+        <w:tc>
+          <w:tcPr>
+            <w:tcW w:w="1417" w:type="dxa"/>
             <w:tcBorders>
               <w:top w:val="nil"/>
               <w:left w:val="nil"/>
@@ -842,10 +849,26 @@
                 <w:lang w:eastAsia="es-CO"/>
                 <w14:ligatures w14:val="none"/>
               </w:rPr>
-              <w:t xml:space="preserve"># </w:t>
-            </w:r>
-            <w:proofErr w:type="spellStart"/>
-            <w:r>
+              <w:t>Valor $</w:t>
+            </w:r>
+          </w:p>
+        </w:tc>
+        <w:tc>
+          <w:tcPr>
+            <w:tcW w:w="709" w:type="dxa"/>
+            <w:tcBorders>
+              <w:top w:val="nil"/>
+              <w:left w:val="nil"/>
+              <w:bottom w:val="single" w:sz="8" w:space="0" w:color="auto"/>
+              <w:right w:val="single" w:sz="8" w:space="0" w:color="auto"/>
+            </w:tcBorders>
+            <w:shd w:val="clear" w:color="auto" w:fill="auto"/>
+            <w:vAlign w:val="center"/>
+            <w:hideMark/>
+          </w:tcPr>
+          <w:p>
+            <w:pPr>
+              <w:spacing w:after="0" w:line="240" w:lineRule="auto"/>
               <w:rPr>
                 <w:rFonts w:ascii="Calibri" w:eastAsia="Times New Roman" w:hAnsi="Calibri" w:cs="Calibri"/>
                 <w:b/>
@@ -857,9 +880,7 @@
                 <w:lang w:eastAsia="es-CO"/>
                 <w14:ligatures w14:val="none"/>
               </w:rPr>
-              <w:t>Proc</w:t>
-            </w:r>
-            <w:proofErr w:type="spellEnd"/>
+            </w:pPr>
             <w:r>
               <w:rPr>
                 <w:rFonts w:ascii="Calibri" w:eastAsia="Times New Roman" w:hAnsi="Calibri" w:cs="Calibri"/>
@@ -872,13 +893,13 @@
                 <w:lang w:eastAsia="es-CO"/>
                 <w14:ligatures w14:val="none"/>
               </w:rPr>
-              <w:t>.</w:t>
-            </w:r>
-          </w:p>
-        </w:tc>
-        <w:tc>
-          <w:tcPr>
-            <w:tcW w:w="1417" w:type="dxa"/>
+              <w:t># Proc.</w:t>
+            </w:r>
+          </w:p>
+        </w:tc>
+        <w:tc>
+          <w:tcPr>
+            <w:tcW w:w="999" w:type="dxa"/>
             <w:tcBorders>
               <w:top w:val="nil"/>
               <w:left w:val="nil"/>
@@ -960,10 +981,26 @@
                 <w:lang w:eastAsia="es-CO"/>
                 <w14:ligatures w14:val="none"/>
               </w:rPr>
-              <w:t xml:space="preserve"># </w:t>
-            </w:r>
-            <w:proofErr w:type="spellStart"/>
-            <w:r>
+              <w:t># Proc.</w:t>
+            </w:r>
+          </w:p>
+        </w:tc>
+        <w:tc>
+          <w:tcPr>
+            <w:tcW w:w="992" w:type="dxa"/>
+            <w:tcBorders>
+              <w:top w:val="nil"/>
+              <w:left w:val="nil"/>
+              <w:bottom w:val="single" w:sz="8" w:space="0" w:color="auto"/>
+              <w:right w:val="single" w:sz="8" w:space="0" w:color="auto"/>
+            </w:tcBorders>
+            <w:shd w:val="clear" w:color="auto" w:fill="auto"/>
+            <w:vAlign w:val="center"/>
+            <w:hideMark/>
+          </w:tcPr>
+          <w:p>
+            <w:pPr>
+              <w:spacing w:after="0" w:line="240" w:lineRule="auto"/>
               <w:rPr>
                 <w:rFonts w:ascii="Calibri" w:eastAsia="Times New Roman" w:hAnsi="Calibri" w:cs="Calibri"/>
                 <w:b/>
@@ -975,9 +1012,7 @@
                 <w:lang w:eastAsia="es-CO"/>
                 <w14:ligatures w14:val="none"/>
               </w:rPr>
-              <w:t>Proc</w:t>
-            </w:r>
-            <w:proofErr w:type="spellEnd"/>
+            </w:pPr>
             <w:r>
               <w:rPr>
                 <w:rFonts w:ascii="Calibri" w:eastAsia="Times New Roman" w:hAnsi="Calibri" w:cs="Calibri"/>
@@ -990,13 +1025,13 @@
                 <w:lang w:eastAsia="es-CO"/>
                 <w14:ligatures w14:val="none"/>
               </w:rPr>
-              <w:t>.</w:t>
-            </w:r>
-          </w:p>
-        </w:tc>
-        <w:tc>
-          <w:tcPr>
-            <w:tcW w:w="999" w:type="dxa"/>
+              <w:t>Valor $</w:t>
+            </w:r>
+          </w:p>
+        </w:tc>
+        <w:tc>
+          <w:tcPr>
+            <w:tcW w:w="709" w:type="dxa"/>
             <w:tcBorders>
               <w:top w:val="nil"/>
               <w:left w:val="nil"/>
@@ -1034,13 +1069,13 @@
                 <w:lang w:eastAsia="es-CO"/>
                 <w14:ligatures w14:val="none"/>
               </w:rPr>
-              <w:t>Valor $</w:t>
-            </w:r>
-          </w:p>
-        </w:tc>
-        <w:tc>
-          <w:tcPr>
-            <w:tcW w:w="709" w:type="dxa"/>
+              <w:t># Proc.</w:t>
+            </w:r>
+          </w:p>
+        </w:tc>
+        <w:tc>
+          <w:tcPr>
+            <w:tcW w:w="1134" w:type="dxa"/>
             <w:tcBorders>
               <w:top w:val="nil"/>
               <w:left w:val="nil"/>
@@ -1078,10 +1113,26 @@
                 <w:lang w:eastAsia="es-CO"/>
                 <w14:ligatures w14:val="none"/>
               </w:rPr>
-              <w:t xml:space="preserve"># </w:t>
-            </w:r>
-            <w:proofErr w:type="spellStart"/>
-            <w:r>
+              <w:t>Valor $</w:t>
+            </w:r>
+          </w:p>
+        </w:tc>
+        <w:tc>
+          <w:tcPr>
+            <w:tcW w:w="709" w:type="dxa"/>
+            <w:tcBorders>
+              <w:top w:val="nil"/>
+              <w:left w:val="nil"/>
+              <w:bottom w:val="single" w:sz="8" w:space="0" w:color="auto"/>
+              <w:right w:val="single" w:sz="8" w:space="0" w:color="auto"/>
+            </w:tcBorders>
+            <w:shd w:val="clear" w:color="auto" w:fill="auto"/>
+            <w:vAlign w:val="center"/>
+            <w:hideMark/>
+          </w:tcPr>
+          <w:p>
+            <w:pPr>
+              <w:spacing w:after="0" w:line="240" w:lineRule="auto"/>
               <w:rPr>
                 <w:rFonts w:ascii="Calibri" w:eastAsia="Times New Roman" w:hAnsi="Calibri" w:cs="Calibri"/>
                 <w:b/>
@@ -1093,9 +1144,7 @@
                 <w:lang w:eastAsia="es-CO"/>
                 <w14:ligatures w14:val="none"/>
               </w:rPr>
-              <w:t>Proc</w:t>
-            </w:r>
-            <w:proofErr w:type="spellEnd"/>
+            </w:pPr>
             <w:r>
               <w:rPr>
                 <w:rFonts w:ascii="Calibri" w:eastAsia="Times New Roman" w:hAnsi="Calibri" w:cs="Calibri"/>
@@ -1108,26 +1157,9 @@
                 <w:lang w:eastAsia="es-CO"/>
                 <w14:ligatures w14:val="none"/>
               </w:rPr>
-              <w:t>.</w:t>
-            </w:r>
-          </w:p>
-        </w:tc>
-        <w:tc>
-          <w:tcPr>
-            <w:tcW w:w="992" w:type="dxa"/>
-            <w:tcBorders>
-              <w:top w:val="nil"/>
-              <w:left w:val="nil"/>
-              <w:bottom w:val="single" w:sz="8" w:space="0" w:color="auto"/>
-              <w:right w:val="single" w:sz="8" w:space="0" w:color="auto"/>
-            </w:tcBorders>
-            <w:shd w:val="clear" w:color="auto" w:fill="auto"/>
-            <w:vAlign w:val="center"/>
-            <w:hideMark/>
-          </w:tcPr>
-          <w:p>
-            <w:pPr>
-              <w:spacing w:after="0" w:line="240" w:lineRule="auto"/>
+              <w:t># Proc</w:t>
+            </w:r>
+            <w:r>
               <w:rPr>
                 <w:rFonts w:ascii="Calibri" w:eastAsia="Times New Roman" w:hAnsi="Calibri" w:cs="Calibri"/>
                 <w:b/>
@@ -1139,8 +1171,26 @@
                 <w:lang w:eastAsia="es-CO"/>
                 <w14:ligatures w14:val="none"/>
               </w:rPr>
-            </w:pPr>
-            <w:r>
+              <w:t>.</w:t>
+            </w:r>
+          </w:p>
+        </w:tc>
+        <w:tc>
+          <w:tcPr>
+            <w:tcW w:w="992" w:type="dxa"/>
+            <w:tcBorders>
+              <w:top w:val="nil"/>
+              <w:left w:val="nil"/>
+              <w:bottom w:val="single" w:sz="8" w:space="0" w:color="auto"/>
+              <w:right w:val="single" w:sz="8" w:space="0" w:color="auto"/>
+            </w:tcBorders>
+            <w:shd w:val="clear" w:color="auto" w:fill="auto"/>
+            <w:vAlign w:val="center"/>
+            <w:hideMark/>
+          </w:tcPr>
+          <w:p>
+            <w:pPr>
+              <w:spacing w:after="0" w:line="240" w:lineRule="auto"/>
               <w:rPr>
                 <w:rFonts w:ascii="Calibri" w:eastAsia="Times New Roman" w:hAnsi="Calibri" w:cs="Calibri"/>
                 <w:b/>
@@ -1152,26 +1202,8 @@
                 <w:lang w:eastAsia="es-CO"/>
                 <w14:ligatures w14:val="none"/>
               </w:rPr>
-              <w:t>Valor $</w:t>
-            </w:r>
-          </w:p>
-        </w:tc>
-        <w:tc>
-          <w:tcPr>
-            <w:tcW w:w="709" w:type="dxa"/>
-            <w:tcBorders>
-              <w:top w:val="nil"/>
-              <w:left w:val="nil"/>
-              <w:bottom w:val="single" w:sz="8" w:space="0" w:color="auto"/>
-              <w:right w:val="single" w:sz="8" w:space="0" w:color="auto"/>
-            </w:tcBorders>
-            <w:shd w:val="clear" w:color="auto" w:fill="auto"/>
-            <w:vAlign w:val="center"/>
-            <w:hideMark/>
-          </w:tcPr>
-          <w:p>
-            <w:pPr>
-              <w:spacing w:after="0" w:line="240" w:lineRule="auto"/>
+            </w:pPr>
+            <w:r>
               <w:rPr>
                 <w:rFonts w:ascii="Calibri" w:eastAsia="Times New Roman" w:hAnsi="Calibri" w:cs="Calibri"/>
                 <w:b/>
@@ -1183,8 +1215,26 @@
                 <w:lang w:eastAsia="es-CO"/>
                 <w14:ligatures w14:val="none"/>
               </w:rPr>
-            </w:pPr>
-            <w:r>
+              <w:t>Valor $</w:t>
+            </w:r>
+          </w:p>
+        </w:tc>
+        <w:tc>
+          <w:tcPr>
+            <w:tcW w:w="709" w:type="dxa"/>
+            <w:tcBorders>
+              <w:top w:val="nil"/>
+              <w:left w:val="nil"/>
+              <w:bottom w:val="single" w:sz="8" w:space="0" w:color="auto"/>
+              <w:right w:val="single" w:sz="8" w:space="0" w:color="auto"/>
+            </w:tcBorders>
+            <w:shd w:val="clear" w:color="auto" w:fill="auto"/>
+            <w:vAlign w:val="center"/>
+            <w:hideMark/>
+          </w:tcPr>
+          <w:p>
+            <w:pPr>
+              <w:spacing w:after="0" w:line="240" w:lineRule="auto"/>
               <w:rPr>
                 <w:rFonts w:ascii="Calibri" w:eastAsia="Times New Roman" w:hAnsi="Calibri" w:cs="Calibri"/>
                 <w:b/>
@@ -1196,9 +1246,7 @@
                 <w:lang w:eastAsia="es-CO"/>
                 <w14:ligatures w14:val="none"/>
               </w:rPr>
-              <w:t xml:space="preserve"># </w:t>
-            </w:r>
-            <w:proofErr w:type="spellStart"/>
+            </w:pPr>
             <w:r>
               <w:rPr>
                 <w:rFonts w:ascii="Calibri" w:eastAsia="Times New Roman" w:hAnsi="Calibri" w:cs="Calibri"/>
@@ -1211,258 +1259,7 @@
                 <w:lang w:eastAsia="es-CO"/>
                 <w14:ligatures w14:val="none"/>
               </w:rPr>
-              <w:t>Proc</w:t>
-            </w:r>
-            <w:proofErr w:type="spellEnd"/>
-            <w:r>
-              <w:rPr>
-                <w:rFonts w:ascii="Calibri" w:eastAsia="Times New Roman" w:hAnsi="Calibri" w:cs="Calibri"/>
-                <w:b/>
-                <w:bCs/>
-                <w:color w:val="000000"/>
-                <w:kern w:val="0"/>
-                <w:sz w:val="16"/>
-                <w:szCs w:val="16"/>
-                <w:lang w:eastAsia="es-CO"/>
-                <w14:ligatures w14:val="none"/>
-              </w:rPr>
-              <w:t>.</w:t>
-            </w:r>
-          </w:p>
-        </w:tc>
-        <w:tc>
-          <w:tcPr>
-            <w:tcW w:w="1134" w:type="dxa"/>
-            <w:tcBorders>
-              <w:top w:val="nil"/>
-              <w:left w:val="nil"/>
-              <w:bottom w:val="single" w:sz="8" w:space="0" w:color="auto"/>
-              <w:right w:val="single" w:sz="8" w:space="0" w:color="auto"/>
-            </w:tcBorders>
-            <w:shd w:val="clear" w:color="auto" w:fill="auto"/>
-            <w:vAlign w:val="center"/>
-            <w:hideMark/>
-          </w:tcPr>
-          <w:p>
-            <w:pPr>
-              <w:spacing w:after="0" w:line="240" w:lineRule="auto"/>
-              <w:rPr>
-                <w:rFonts w:ascii="Calibri" w:eastAsia="Times New Roman" w:hAnsi="Calibri" w:cs="Calibri"/>
-                <w:b/>
-                <w:bCs/>
-                <w:color w:val="000000"/>
-                <w:kern w:val="0"/>
-                <w:sz w:val="16"/>
-                <w:szCs w:val="16"/>
-                <w:lang w:eastAsia="es-CO"/>
-                <w14:ligatures w14:val="none"/>
-              </w:rPr>
-            </w:pPr>
-            <w:r>
-              <w:rPr>
-                <w:rFonts w:ascii="Calibri" w:eastAsia="Times New Roman" w:hAnsi="Calibri" w:cs="Calibri"/>
-                <w:b/>
-                <w:bCs/>
-                <w:color w:val="000000"/>
-                <w:kern w:val="0"/>
-                <w:sz w:val="16"/>
-                <w:szCs w:val="16"/>
-                <w:lang w:eastAsia="es-CO"/>
-                <w14:ligatures w14:val="none"/>
-              </w:rPr>
-              <w:t>Valor $</w:t>
-            </w:r>
-          </w:p>
-        </w:tc>
-        <w:tc>
-          <w:tcPr>
-            <w:tcW w:w="709" w:type="dxa"/>
-            <w:tcBorders>
-              <w:top w:val="nil"/>
-              <w:left w:val="nil"/>
-              <w:bottom w:val="single" w:sz="8" w:space="0" w:color="auto"/>
-              <w:right w:val="single" w:sz="8" w:space="0" w:color="auto"/>
-            </w:tcBorders>
-            <w:shd w:val="clear" w:color="auto" w:fill="auto"/>
-            <w:vAlign w:val="center"/>
-            <w:hideMark/>
-          </w:tcPr>
-          <w:p>
-            <w:pPr>
-              <w:spacing w:after="0" w:line="240" w:lineRule="auto"/>
-              <w:rPr>
-                <w:rFonts w:ascii="Calibri" w:eastAsia="Times New Roman" w:hAnsi="Calibri" w:cs="Calibri"/>
-                <w:b/>
-                <w:bCs/>
-                <w:color w:val="000000"/>
-                <w:kern w:val="0"/>
-                <w:sz w:val="16"/>
-                <w:szCs w:val="16"/>
-                <w:lang w:eastAsia="es-CO"/>
-                <w14:ligatures w14:val="none"/>
-              </w:rPr>
-            </w:pPr>
-            <w:r>
-              <w:rPr>
-                <w:rFonts w:ascii="Calibri" w:eastAsia="Times New Roman" w:hAnsi="Calibri" w:cs="Calibri"/>
-                <w:b/>
-                <w:bCs/>
-                <w:color w:val="000000"/>
-                <w:kern w:val="0"/>
-                <w:sz w:val="16"/>
-                <w:szCs w:val="16"/>
-                <w:lang w:eastAsia="es-CO"/>
-                <w14:ligatures w14:val="none"/>
-              </w:rPr>
-              <w:t xml:space="preserve"># </w:t>
-            </w:r>
-            <w:proofErr w:type="spellStart"/>
-            <w:r>
-              <w:rPr>
-                <w:rFonts w:ascii="Calibri" w:eastAsia="Times New Roman" w:hAnsi="Calibri" w:cs="Calibri"/>
-                <w:b/>
-                <w:bCs/>
-                <w:color w:val="000000"/>
-                <w:kern w:val="0"/>
-                <w:sz w:val="16"/>
-                <w:szCs w:val="16"/>
-                <w:lang w:eastAsia="es-CO"/>
-                <w14:ligatures w14:val="none"/>
-              </w:rPr>
-              <w:t>Proc</w:t>
-            </w:r>
-            <w:proofErr w:type="spellEnd"/>
-            <w:r>
-              <w:rPr>
-                <w:rFonts w:ascii="Calibri" w:eastAsia="Times New Roman" w:hAnsi="Calibri" w:cs="Calibri"/>
-                <w:b/>
-                <w:bCs/>
-                <w:color w:val="000000"/>
-                <w:kern w:val="0"/>
-                <w:sz w:val="16"/>
-                <w:szCs w:val="16"/>
-                <w:lang w:eastAsia="es-CO"/>
-                <w14:ligatures w14:val="none"/>
-              </w:rPr>
-              <w:t>.</w:t>
-            </w:r>
-          </w:p>
-        </w:tc>
-        <w:tc>
-          <w:tcPr>
-            <w:tcW w:w="992" w:type="dxa"/>
-            <w:tcBorders>
-              <w:top w:val="nil"/>
-              <w:left w:val="nil"/>
-              <w:bottom w:val="single" w:sz="8" w:space="0" w:color="auto"/>
-              <w:right w:val="single" w:sz="8" w:space="0" w:color="auto"/>
-            </w:tcBorders>
-            <w:shd w:val="clear" w:color="auto" w:fill="auto"/>
-            <w:vAlign w:val="center"/>
-            <w:hideMark/>
-          </w:tcPr>
-          <w:p>
-            <w:pPr>
-              <w:spacing w:after="0" w:line="240" w:lineRule="auto"/>
-              <w:rPr>
-                <w:rFonts w:ascii="Calibri" w:eastAsia="Times New Roman" w:hAnsi="Calibri" w:cs="Calibri"/>
-                <w:b/>
-                <w:bCs/>
-                <w:color w:val="000000"/>
-                <w:kern w:val="0"/>
-                <w:sz w:val="16"/>
-                <w:szCs w:val="16"/>
-                <w:lang w:eastAsia="es-CO"/>
-                <w14:ligatures w14:val="none"/>
-              </w:rPr>
-            </w:pPr>
-            <w:r>
-              <w:rPr>
-                <w:rFonts w:ascii="Calibri" w:eastAsia="Times New Roman" w:hAnsi="Calibri" w:cs="Calibri"/>
-                <w:b/>
-                <w:bCs/>
-                <w:color w:val="000000"/>
-                <w:kern w:val="0"/>
-                <w:sz w:val="16"/>
-                <w:szCs w:val="16"/>
-                <w:lang w:eastAsia="es-CO"/>
-                <w14:ligatures w14:val="none"/>
-              </w:rPr>
-              <w:t>Valor $</w:t>
-            </w:r>
-          </w:p>
-        </w:tc>
-        <w:tc>
-          <w:tcPr>
-            <w:tcW w:w="709" w:type="dxa"/>
-            <w:tcBorders>
-              <w:top w:val="nil"/>
-              <w:left w:val="nil"/>
-              <w:bottom w:val="single" w:sz="8" w:space="0" w:color="auto"/>
-              <w:right w:val="single" w:sz="8" w:space="0" w:color="auto"/>
-            </w:tcBorders>
-            <w:shd w:val="clear" w:color="auto" w:fill="auto"/>
-            <w:vAlign w:val="center"/>
-            <w:hideMark/>
-          </w:tcPr>
-          <w:p>
-            <w:pPr>
-              <w:spacing w:after="0" w:line="240" w:lineRule="auto"/>
-              <w:rPr>
-                <w:rFonts w:ascii="Calibri" w:eastAsia="Times New Roman" w:hAnsi="Calibri" w:cs="Calibri"/>
-                <w:b/>
-                <w:bCs/>
-                <w:color w:val="000000"/>
-                <w:kern w:val="0"/>
-                <w:sz w:val="16"/>
-                <w:szCs w:val="16"/>
-                <w:lang w:eastAsia="es-CO"/>
-                <w14:ligatures w14:val="none"/>
-              </w:rPr>
-            </w:pPr>
-            <w:r>
-              <w:rPr>
-                <w:rFonts w:ascii="Calibri" w:eastAsia="Times New Roman" w:hAnsi="Calibri" w:cs="Calibri"/>
-                <w:b/>
-                <w:bCs/>
-                <w:color w:val="000000"/>
-                <w:kern w:val="0"/>
-                <w:sz w:val="16"/>
-                <w:szCs w:val="16"/>
-                <w:lang w:eastAsia="es-CO"/>
-                <w14:ligatures w14:val="none"/>
-              </w:rPr>
-              <w:t xml:space="preserve"># </w:t>
-            </w:r>
-            <w:proofErr w:type="spellStart"/>
-            <w:r>
-              <w:rPr>
-                <w:rFonts w:ascii="Calibri" w:eastAsia="Times New Roman" w:hAnsi="Calibri" w:cs="Calibri"/>
-                <w:b/>
-                <w:bCs/>
-                <w:color w:val="000000"/>
-                <w:kern w:val="0"/>
-                <w:sz w:val="16"/>
-                <w:szCs w:val="16"/>
-                <w:lang w:eastAsia="es-CO"/>
-                <w14:ligatures w14:val="none"/>
-              </w:rPr>
-              <w:t>Proc</w:t>
-            </w:r>
-            <w:proofErr w:type="spellEnd"/>
-            <w:r>
-              <w:rPr>
-                <w:rFonts w:ascii="Calibri" w:eastAsia="Times New Roman" w:hAnsi="Calibri" w:cs="Calibri"/>
-                <w:b/>
-                <w:bCs/>
-                <w:color w:val="000000"/>
-                <w:kern w:val="0"/>
-                <w:sz w:val="16"/>
-                <w:szCs w:val="16"/>
-                <w:lang w:eastAsia="es-CO"/>
-                <w14:ligatures w14:val="none"/>
-              </w:rPr>
-              <w:t>.</w:t>
+              <w:t># Proc.</w:t>
             </w:r>
           </w:p>
         </w:tc>
@@ -1631,7 +1428,6 @@
               </w:rPr>
               <w:t>${</w:t>
             </w:r>
-            <w:proofErr w:type="spellStart"/>
             <w:r>
               <w:rPr>
                 <w:rFonts w:ascii="Calibri" w:eastAsia="Times New Roman" w:hAnsi="Calibri" w:cs="Calibri"/>
@@ -1644,7 +1440,6 @@
               </w:rPr>
               <w:t>pa</w:t>
             </w:r>
-            <w:proofErr w:type="spellEnd"/>
             <w:r>
               <w:rPr>
                 <w:rFonts w:ascii="Calibri" w:eastAsia="Times New Roman" w:hAnsi="Calibri" w:cs="Calibri"/>
@@ -1708,7 +1503,6 @@
               </w:rPr>
               <w:t>${</w:t>
             </w:r>
-            <w:proofErr w:type="spellStart"/>
             <w:r>
               <w:rPr>
                 <w:rFonts w:ascii="Calibri" w:eastAsia="Times New Roman" w:hAnsi="Calibri" w:cs="Calibri"/>
@@ -1721,7 +1515,6 @@
               </w:rPr>
               <w:t>oa</w:t>
             </w:r>
-            <w:proofErr w:type="spellEnd"/>
             <w:r>
               <w:rPr>
                 <w:rFonts w:ascii="Calibri" w:eastAsia="Times New Roman" w:hAnsi="Calibri" w:cs="Calibri"/>
@@ -1860,7 +1653,6 @@
               </w:rPr>
               <w:t>${</w:t>
             </w:r>
-            <w:proofErr w:type="spellStart"/>
             <w:r>
               <w:rPr>
                 <w:rFonts w:ascii="Calibri" w:eastAsia="Times New Roman" w:hAnsi="Calibri" w:cs="Calibri"/>
@@ -1873,7 +1665,6 @@
               </w:rPr>
               <w:t>ob</w:t>
             </w:r>
-            <w:proofErr w:type="spellEnd"/>
             <w:r>
               <w:rPr>
                 <w:rFonts w:ascii="Calibri" w:eastAsia="Times New Roman" w:hAnsi="Calibri" w:cs="Calibri"/>
@@ -2012,7 +1803,6 @@
               </w:rPr>
               <w:t>${</w:t>
             </w:r>
-            <w:proofErr w:type="spellStart"/>
             <w:r>
               <w:rPr>
                 <w:rFonts w:ascii="Calibri" w:eastAsia="Times New Roman" w:hAnsi="Calibri" w:cs="Calibri"/>
@@ -2025,7 +1815,6 @@
               </w:rPr>
               <w:t>oc</w:t>
             </w:r>
-            <w:proofErr w:type="spellEnd"/>
             <w:r>
               <w:rPr>
                 <w:rFonts w:ascii="Calibri" w:eastAsia="Times New Roman" w:hAnsi="Calibri" w:cs="Calibri"/>
@@ -2089,7 +1878,6 @@
               </w:rPr>
               <w:t>${</w:t>
             </w:r>
-            <w:proofErr w:type="spellStart"/>
             <w:r>
               <w:rPr>
                 <w:rFonts w:ascii="Calibri" w:eastAsia="Times New Roman" w:hAnsi="Calibri" w:cs="Calibri"/>
@@ -2102,7 +1890,6 @@
               </w:rPr>
               <w:t>pd</w:t>
             </w:r>
-            <w:proofErr w:type="spellEnd"/>
             <w:r>
               <w:rPr>
                 <w:rFonts w:ascii="Calibri" w:eastAsia="Times New Roman" w:hAnsi="Calibri" w:cs="Calibri"/>
@@ -2166,7 +1953,6 @@
               </w:rPr>
               <w:t>${</w:t>
             </w:r>
-            <w:proofErr w:type="spellStart"/>
             <w:r>
               <w:rPr>
                 <w:rFonts w:ascii="Calibri" w:eastAsia="Times New Roman" w:hAnsi="Calibri" w:cs="Calibri"/>
@@ -2179,7 +1965,6 @@
               </w:rPr>
               <w:t>od</w:t>
             </w:r>
-            <w:proofErr w:type="spellEnd"/>
             <w:r>
               <w:rPr>
                 <w:rFonts w:ascii="Calibri" w:eastAsia="Times New Roman" w:hAnsi="Calibri" w:cs="Calibri"/>
@@ -2318,7 +2103,6 @@
               </w:rPr>
               <w:t>${</w:t>
             </w:r>
-            <w:proofErr w:type="spellStart"/>
             <w:r>
               <w:rPr>
                 <w:rFonts w:ascii="Calibri" w:eastAsia="Times New Roman" w:hAnsi="Calibri" w:cs="Calibri"/>
@@ -2331,7 +2115,6 @@
               </w:rPr>
               <w:t>oe</w:t>
             </w:r>
-            <w:proofErr w:type="spellEnd"/>
             <w:r>
               <w:rPr>
                 <w:rFonts w:ascii="Calibri" w:eastAsia="Times New Roman" w:hAnsi="Calibri" w:cs="Calibri"/>
@@ -2395,7 +2178,6 @@
               </w:rPr>
               <w:t>${</w:t>
             </w:r>
-            <w:proofErr w:type="spellStart"/>
             <w:r>
               <w:rPr>
                 <w:rFonts w:ascii="Calibri" w:eastAsia="Times New Roman" w:hAnsi="Calibri" w:cs="Calibri"/>
@@ -2408,7 +2190,6 @@
               </w:rPr>
               <w:t>pf</w:t>
             </w:r>
-            <w:proofErr w:type="spellEnd"/>
             <w:r>
               <w:rPr>
                 <w:rFonts w:ascii="Calibri" w:eastAsia="Times New Roman" w:hAnsi="Calibri" w:cs="Calibri"/>
@@ -2472,7 +2253,6 @@
               </w:rPr>
               <w:t>${</w:t>
             </w:r>
-            <w:proofErr w:type="spellStart"/>
             <w:r>
               <w:rPr>
                 <w:rFonts w:ascii="Calibri" w:eastAsia="Times New Roman" w:hAnsi="Calibri" w:cs="Calibri"/>
@@ -2485,7 +2265,6 @@
               </w:rPr>
               <w:t>of</w:t>
             </w:r>
-            <w:proofErr w:type="spellEnd"/>
             <w:r>
               <w:rPr>
                 <w:rFonts w:ascii="Calibri" w:eastAsia="Times New Roman" w:hAnsi="Calibri" w:cs="Calibri"/>
@@ -2549,7 +2328,6 @@
               </w:rPr>
               <w:t>${</w:t>
             </w:r>
-            <w:proofErr w:type="spellStart"/>
             <w:r>
               <w:rPr>
                 <w:rFonts w:ascii="Calibri" w:eastAsia="Times New Roman" w:hAnsi="Calibri" w:cs="Calibri"/>
@@ -2562,7 +2340,6 @@
               </w:rPr>
               <w:t>pg</w:t>
             </w:r>
-            <w:proofErr w:type="spellEnd"/>
             <w:r>
               <w:rPr>
                 <w:rFonts w:ascii="Calibri" w:eastAsia="Times New Roman" w:hAnsi="Calibri" w:cs="Calibri"/>
@@ -2626,7 +2403,6 @@
               </w:rPr>
               <w:t>${</w:t>
             </w:r>
-            <w:proofErr w:type="spellStart"/>
             <w:r>
               <w:rPr>
                 <w:rFonts w:ascii="Calibri" w:eastAsia="Times New Roman" w:hAnsi="Calibri" w:cs="Calibri"/>
@@ -2639,7 +2415,6 @@
               </w:rPr>
               <w:t>og</w:t>
             </w:r>
-            <w:proofErr w:type="spellEnd"/>
             <w:r>
               <w:rPr>
                 <w:rFonts w:ascii="Calibri" w:eastAsia="Times New Roman" w:hAnsi="Calibri" w:cs="Calibri"/>
@@ -2826,7 +2601,6 @@
               </w:rPr>
               <w:t>${</w:t>
             </w:r>
-            <w:proofErr w:type="spellStart"/>
             <w:r>
               <w:rPr>
                 <w:rFonts w:ascii="Calibri" w:eastAsia="Times New Roman" w:hAnsi="Calibri" w:cs="Calibri"/>
@@ -2839,7 +2613,6 @@
               </w:rPr>
               <w:t>ia</w:t>
             </w:r>
-            <w:proofErr w:type="spellEnd"/>
             <w:r>
               <w:rPr>
                 <w:rFonts w:ascii="Calibri" w:eastAsia="Times New Roman" w:hAnsi="Calibri" w:cs="Calibri"/>
@@ -2942,7 +2715,6 @@
               </w:rPr>
               <w:t>${</w:t>
             </w:r>
-            <w:proofErr w:type="spellStart"/>
             <w:r>
               <w:rPr>
                 <w:rFonts w:ascii="Calibri" w:eastAsia="Times New Roman" w:hAnsi="Calibri" w:cs="Calibri"/>
@@ -2955,7 +2727,6 @@
               </w:rPr>
               <w:t>ib</w:t>
             </w:r>
-            <w:proofErr w:type="spellEnd"/>
             <w:r>
               <w:rPr>
                 <w:rFonts w:ascii="Calibri" w:eastAsia="Times New Roman" w:hAnsi="Calibri" w:cs="Calibri"/>
@@ -3058,7 +2829,6 @@
               </w:rPr>
               <w:t>${</w:t>
             </w:r>
-            <w:proofErr w:type="spellStart"/>
             <w:r>
               <w:rPr>
                 <w:rFonts w:ascii="Calibri" w:eastAsia="Times New Roman" w:hAnsi="Calibri" w:cs="Calibri"/>
@@ -3071,7 +2841,6 @@
               </w:rPr>
               <w:t>ic</w:t>
             </w:r>
-            <w:proofErr w:type="spellEnd"/>
             <w:r>
               <w:rPr>
                 <w:rFonts w:ascii="Calibri" w:eastAsia="Times New Roman" w:hAnsi="Calibri" w:cs="Calibri"/>
@@ -3288,7 +3057,6 @@
               </w:rPr>
               <w:t>${</w:t>
             </w:r>
-            <w:proofErr w:type="spellStart"/>
             <w:r>
               <w:rPr>
                 <w:rFonts w:ascii="Calibri" w:eastAsia="Times New Roman" w:hAnsi="Calibri" w:cs="Calibri"/>
@@ -3301,7 +3069,6 @@
               </w:rPr>
               <w:t>ie</w:t>
             </w:r>
-            <w:proofErr w:type="spellEnd"/>
             <w:r>
               <w:rPr>
                 <w:rFonts w:ascii="Calibri" w:eastAsia="Times New Roman" w:hAnsi="Calibri" w:cs="Calibri"/>
@@ -3404,7 +3171,6 @@
               </w:rPr>
               <w:t>${</w:t>
             </w:r>
-            <w:proofErr w:type="spellStart"/>
             <w:r>
               <w:rPr>
                 <w:rFonts w:ascii="Calibri" w:eastAsia="Times New Roman" w:hAnsi="Calibri" w:cs="Calibri"/>
@@ -3417,7 +3183,6 @@
               </w:rPr>
               <w:t>if</w:t>
             </w:r>
-            <w:proofErr w:type="spellEnd"/>
             <w:r>
               <w:rPr>
                 <w:rFonts w:ascii="Calibri" w:eastAsia="Times New Roman" w:hAnsi="Calibri" w:cs="Calibri"/>
@@ -3520,7 +3285,6 @@
               </w:rPr>
               <w:t>${</w:t>
             </w:r>
-            <w:proofErr w:type="spellStart"/>
             <w:r>
               <w:rPr>
                 <w:rFonts w:ascii="Calibri" w:eastAsia="Times New Roman" w:hAnsi="Calibri" w:cs="Calibri"/>
@@ -3533,7 +3297,6 @@
               </w:rPr>
               <w:t>ig</w:t>
             </w:r>
-            <w:proofErr w:type="spellEnd"/>
             <w:r>
               <w:rPr>
                 <w:rFonts w:ascii="Calibri" w:eastAsia="Times New Roman" w:hAnsi="Calibri" w:cs="Calibri"/>
@@ -3834,7 +3597,6 @@
               </w:rPr>
               <w:t>${</w:t>
             </w:r>
-            <w:proofErr w:type="spellStart"/>
             <w:r>
               <w:rPr>
                 <w:rFonts w:ascii="Calibri" w:eastAsia="Times New Roman" w:hAnsi="Calibri" w:cs="Calibri"/>
@@ -3847,7 +3609,6 @@
               </w:rPr>
               <w:t>cb</w:t>
             </w:r>
-            <w:proofErr w:type="spellEnd"/>
             <w:r>
               <w:rPr>
                 <w:rFonts w:ascii="Calibri" w:eastAsia="Times New Roman" w:hAnsi="Calibri" w:cs="Calibri"/>
@@ -3950,7 +3711,6 @@
               </w:rPr>
               <w:t>${</w:t>
             </w:r>
-            <w:proofErr w:type="spellStart"/>
             <w:r>
               <w:rPr>
                 <w:rFonts w:ascii="Calibri" w:eastAsia="Times New Roman" w:hAnsi="Calibri" w:cs="Calibri"/>
@@ -3963,7 +3723,6 @@
               </w:rPr>
               <w:t>cc</w:t>
             </w:r>
-            <w:proofErr w:type="spellEnd"/>
             <w:r>
               <w:rPr>
                 <w:rFonts w:ascii="Calibri" w:eastAsia="Times New Roman" w:hAnsi="Calibri" w:cs="Calibri"/>
@@ -4294,7 +4053,6 @@
               </w:rPr>
               <w:t>${</w:t>
             </w:r>
-            <w:proofErr w:type="spellStart"/>
             <w:r>
               <w:rPr>
                 <w:rFonts w:ascii="Calibri" w:eastAsia="Times New Roman" w:hAnsi="Calibri" w:cs="Calibri"/>
@@ -4307,7 +4065,6 @@
               </w:rPr>
               <w:t>cf</w:t>
             </w:r>
-            <w:proofErr w:type="spellEnd"/>
             <w:r>
               <w:rPr>
                 <w:rFonts w:ascii="Calibri" w:eastAsia="Times New Roman" w:hAnsi="Calibri" w:cs="Calibri"/>
@@ -4606,33 +4363,7 @@
                 <w:lang w:eastAsia="es-CO"/>
                 <w14:ligatures w14:val="none"/>
               </w:rPr>
-              <w:t>${</w:t>
-            </w:r>
-            <w:proofErr w:type="spellStart"/>
-            <w:r>
-              <w:rPr>
-                <w:rFonts w:ascii="Calibri" w:eastAsia="Times New Roman" w:hAnsi="Calibri" w:cs="Calibri"/>
-                <w:color w:val="000000"/>
-                <w:kern w:val="0"/>
-                <w:sz w:val="16"/>
-                <w:szCs w:val="16"/>
-                <w:lang w:eastAsia="es-CO"/>
-                <w14:ligatures w14:val="none"/>
-              </w:rPr>
-              <w:t>DeteAnte</w:t>
-            </w:r>
-            <w:proofErr w:type="spellEnd"/>
-            <w:r>
-              <w:rPr>
-                <w:rFonts w:ascii="Calibri" w:eastAsia="Times New Roman" w:hAnsi="Calibri" w:cs="Calibri"/>
-                <w:color w:val="000000"/>
-                <w:kern w:val="0"/>
-                <w:sz w:val="16"/>
-                <w:szCs w:val="16"/>
-                <w:lang w:eastAsia="es-CO"/>
-                <w14:ligatures w14:val="none"/>
-              </w:rPr>
-              <w:t>}</w:t>
+              <w:t>${DeteAnte}</w:t>
             </w:r>
           </w:p>
         </w:tc>
@@ -4722,33 +4453,7 @@
                 <w:lang w:eastAsia="es-CO"/>
                 <w14:ligatures w14:val="none"/>
               </w:rPr>
-              <w:t>${</w:t>
-            </w:r>
-            <w:proofErr w:type="spellStart"/>
-            <w:r>
-              <w:rPr>
-                <w:rFonts w:ascii="Calibri" w:eastAsia="Times New Roman" w:hAnsi="Calibri" w:cs="Calibri"/>
-                <w:color w:val="000000"/>
-                <w:kern w:val="0"/>
-                <w:sz w:val="16"/>
-                <w:szCs w:val="16"/>
-                <w:lang w:eastAsia="es-CO"/>
-                <w14:ligatures w14:val="none"/>
-              </w:rPr>
-              <w:t>DeteActu</w:t>
-            </w:r>
-            <w:proofErr w:type="spellEnd"/>
-            <w:r>
-              <w:rPr>
-                <w:rFonts w:ascii="Calibri" w:eastAsia="Times New Roman" w:hAnsi="Calibri" w:cs="Calibri"/>
-                <w:color w:val="000000"/>
-                <w:kern w:val="0"/>
-                <w:sz w:val="16"/>
-                <w:szCs w:val="16"/>
-                <w:lang w:eastAsia="es-CO"/>
-                <w14:ligatures w14:val="none"/>
-              </w:rPr>
-              <w:t>}</w:t>
+              <w:t>${DeteActu}</w:t>
             </w:r>
           </w:p>
         </w:tc>
@@ -4826,33 +4531,7 @@
                 <w:lang w:eastAsia="es-CO"/>
                 <w14:ligatures w14:val="none"/>
               </w:rPr>
-              <w:t>${</w:t>
-            </w:r>
-            <w:proofErr w:type="spellStart"/>
-            <w:r>
-              <w:rPr>
-                <w:rFonts w:ascii="Calibri" w:eastAsia="Times New Roman" w:hAnsi="Calibri" w:cs="Calibri"/>
-                <w:color w:val="000000"/>
-                <w:kern w:val="0"/>
-                <w:sz w:val="16"/>
-                <w:szCs w:val="16"/>
-                <w:lang w:eastAsia="es-CO"/>
-                <w14:ligatures w14:val="none"/>
-              </w:rPr>
-              <w:t>sumRec</w:t>
-            </w:r>
-            <w:proofErr w:type="spellEnd"/>
-            <w:r>
-              <w:rPr>
-                <w:rFonts w:ascii="Calibri" w:eastAsia="Times New Roman" w:hAnsi="Calibri" w:cs="Calibri"/>
-                <w:color w:val="000000"/>
-                <w:kern w:val="0"/>
-                <w:sz w:val="16"/>
-                <w:szCs w:val="16"/>
-                <w:lang w:eastAsia="es-CO"/>
-                <w14:ligatures w14:val="none"/>
-              </w:rPr>
-              <w:t>}</w:t>
+              <w:t>${sumRec}</w:t>
             </w:r>
           </w:p>
           <w:p>
@@ -4940,33 +4619,7 @@
                 <w:lang w:eastAsia="es-CO"/>
                 <w14:ligatures w14:val="none"/>
               </w:rPr>
-              <w:t>${</w:t>
-            </w:r>
-            <w:proofErr w:type="spellStart"/>
-            <w:r>
-              <w:rPr>
-                <w:rFonts w:ascii="Calibri" w:eastAsia="Times New Roman" w:hAnsi="Calibri" w:cs="Calibri"/>
-                <w:color w:val="000000"/>
-                <w:kern w:val="0"/>
-                <w:sz w:val="16"/>
-                <w:szCs w:val="16"/>
-                <w:lang w:eastAsia="es-CO"/>
-                <w14:ligatures w14:val="none"/>
-              </w:rPr>
-              <w:t>sumCol</w:t>
-            </w:r>
-            <w:proofErr w:type="spellEnd"/>
-            <w:r>
-              <w:rPr>
-                <w:rFonts w:ascii="Calibri" w:eastAsia="Times New Roman" w:hAnsi="Calibri" w:cs="Calibri"/>
-                <w:color w:val="000000"/>
-                <w:kern w:val="0"/>
-                <w:sz w:val="16"/>
-                <w:szCs w:val="16"/>
-                <w:lang w:eastAsia="es-CO"/>
-                <w14:ligatures w14:val="none"/>
-              </w:rPr>
-              <w:t>}</w:t>
+              <w:t>${sumCol}</w:t>
             </w:r>
           </w:p>
         </w:tc>
@@ -5123,33 +4776,7 @@
                 <w:lang w:eastAsia="es-CO"/>
                 <w14:ligatures w14:val="none"/>
               </w:rPr>
-              <w:t>${</w:t>
-            </w:r>
-            <w:proofErr w:type="spellStart"/>
-            <w:r>
-              <w:rPr>
-                <w:rFonts w:ascii="Calibri" w:eastAsia="Times New Roman" w:hAnsi="Calibri" w:cs="Calibri"/>
-                <w:color w:val="000000"/>
-                <w:kern w:val="0"/>
-                <w:sz w:val="16"/>
-                <w:szCs w:val="16"/>
-                <w:lang w:eastAsia="es-CO"/>
-                <w14:ligatures w14:val="none"/>
-              </w:rPr>
-              <w:t>sumNov</w:t>
-            </w:r>
-            <w:proofErr w:type="spellEnd"/>
-            <w:r>
-              <w:rPr>
-                <w:rFonts w:ascii="Calibri" w:eastAsia="Times New Roman" w:hAnsi="Calibri" w:cs="Calibri"/>
-                <w:color w:val="000000"/>
-                <w:kern w:val="0"/>
-                <w:sz w:val="16"/>
-                <w:szCs w:val="16"/>
-                <w:lang w:eastAsia="es-CO"/>
-                <w14:ligatures w14:val="none"/>
-              </w:rPr>
-              <w:t>}</w:t>
+              <w:t>${sumNov}</w:t>
             </w:r>
           </w:p>
         </w:tc>
@@ -5227,33 +4854,7 @@
                 <w:lang w:eastAsia="es-CO"/>
                 <w14:ligatures w14:val="none"/>
               </w:rPr>
-              <w:t>${</w:t>
-            </w:r>
-            <w:proofErr w:type="spellStart"/>
-            <w:r>
-              <w:rPr>
-                <w:rFonts w:ascii="Calibri" w:eastAsia="Times New Roman" w:hAnsi="Calibri" w:cs="Calibri"/>
-                <w:color w:val="000000"/>
-                <w:kern w:val="0"/>
-                <w:sz w:val="16"/>
-                <w:szCs w:val="16"/>
-                <w:lang w:eastAsia="es-CO"/>
-                <w14:ligatures w14:val="none"/>
-              </w:rPr>
-              <w:t>sumTot</w:t>
-            </w:r>
-            <w:proofErr w:type="spellEnd"/>
-            <w:r>
-              <w:rPr>
-                <w:rFonts w:ascii="Calibri" w:eastAsia="Times New Roman" w:hAnsi="Calibri" w:cs="Calibri"/>
-                <w:color w:val="000000"/>
-                <w:kern w:val="0"/>
-                <w:sz w:val="16"/>
-                <w:szCs w:val="16"/>
-                <w:lang w:eastAsia="es-CO"/>
-                <w14:ligatures w14:val="none"/>
-              </w:rPr>
-              <w:t>}</w:t>
+              <w:t>${sumTot}</w:t>
             </w:r>
           </w:p>
         </w:tc>
@@ -9773,7 +9374,6 @@
               </w:rPr>
               <w:t>${</w:t>
             </w:r>
-            <w:proofErr w:type="spellStart"/>
             <w:r>
               <w:rPr>
                 <w:rFonts w:ascii="Calibri" w:eastAsia="Times New Roman" w:hAnsi="Calibri" w:cs="Calibri"/>
@@ -9810,7 +9410,6 @@
               </w:rPr>
               <w:t>R</w:t>
             </w:r>
-            <w:proofErr w:type="spellEnd"/>
             <w:r>
               <w:rPr>
                 <w:rFonts w:ascii="Calibri" w:eastAsia="Times New Roman" w:hAnsi="Calibri" w:cs="Calibri"/>
@@ -9899,33 +9498,7 @@
                 <w:lang w:eastAsia="es-CO"/>
                 <w14:ligatures w14:val="none"/>
               </w:rPr>
-              <w:t>${</w:t>
-            </w:r>
-            <w:proofErr w:type="spellStart"/>
-            <w:r>
-              <w:rPr>
-                <w:rFonts w:ascii="Calibri" w:eastAsia="Times New Roman" w:hAnsi="Calibri" w:cs="Calibri"/>
-                <w:color w:val="000000"/>
-                <w:kern w:val="0"/>
-                <w:sz w:val="16"/>
-                <w:szCs w:val="16"/>
-                <w:lang w:eastAsia="es-CO"/>
-                <w14:ligatures w14:val="none"/>
-              </w:rPr>
-              <w:t>DeteActuR</w:t>
-            </w:r>
-            <w:proofErr w:type="spellEnd"/>
-            <w:r>
-              <w:rPr>
-                <w:rFonts w:ascii="Calibri" w:eastAsia="Times New Roman" w:hAnsi="Calibri" w:cs="Calibri"/>
-                <w:color w:val="000000"/>
-                <w:kern w:val="0"/>
-                <w:sz w:val="16"/>
-                <w:szCs w:val="16"/>
-                <w:lang w:eastAsia="es-CO"/>
-                <w14:ligatures w14:val="none"/>
-              </w:rPr>
-              <w:t>}</w:t>
+              <w:t>${DeteActuR}</w:t>
             </w:r>
           </w:p>
         </w:tc>
@@ -10003,33 +9576,7 @@
                 <w:lang w:eastAsia="es-CO"/>
                 <w14:ligatures w14:val="none"/>
               </w:rPr>
-              <w:t>${</w:t>
-            </w:r>
-            <w:proofErr w:type="spellStart"/>
-            <w:r>
-              <w:rPr>
-                <w:rFonts w:ascii="Calibri" w:eastAsia="Times New Roman" w:hAnsi="Calibri" w:cs="Calibri"/>
-                <w:color w:val="000000"/>
-                <w:kern w:val="0"/>
-                <w:sz w:val="16"/>
-                <w:szCs w:val="16"/>
-                <w:lang w:eastAsia="es-CO"/>
-                <w14:ligatures w14:val="none"/>
-              </w:rPr>
-              <w:t>sumRecR</w:t>
-            </w:r>
-            <w:proofErr w:type="spellEnd"/>
-            <w:r>
-              <w:rPr>
-                <w:rFonts w:ascii="Calibri" w:eastAsia="Times New Roman" w:hAnsi="Calibri" w:cs="Calibri"/>
-                <w:color w:val="000000"/>
-                <w:kern w:val="0"/>
-                <w:sz w:val="16"/>
-                <w:szCs w:val="16"/>
-                <w:lang w:eastAsia="es-CO"/>
-                <w14:ligatures w14:val="none"/>
-              </w:rPr>
-              <w:t>}</w:t>
+              <w:t>${sumRecR}</w:t>
             </w:r>
           </w:p>
         </w:tc>
@@ -10107,33 +9654,7 @@
                 <w:lang w:eastAsia="es-CO"/>
                 <w14:ligatures w14:val="none"/>
               </w:rPr>
-              <w:t>${</w:t>
-            </w:r>
-            <w:proofErr w:type="spellStart"/>
-            <w:r>
-              <w:rPr>
-                <w:rFonts w:ascii="Calibri" w:eastAsia="Times New Roman" w:hAnsi="Calibri" w:cs="Calibri"/>
-                <w:color w:val="000000"/>
-                <w:kern w:val="0"/>
-                <w:sz w:val="16"/>
-                <w:szCs w:val="16"/>
-                <w:lang w:eastAsia="es-CO"/>
-                <w14:ligatures w14:val="none"/>
-              </w:rPr>
-              <w:t>sumColR</w:t>
-            </w:r>
-            <w:proofErr w:type="spellEnd"/>
-            <w:r>
-              <w:rPr>
-                <w:rFonts w:ascii="Calibri" w:eastAsia="Times New Roman" w:hAnsi="Calibri" w:cs="Calibri"/>
-                <w:color w:val="000000"/>
-                <w:kern w:val="0"/>
-                <w:sz w:val="16"/>
-                <w:szCs w:val="16"/>
-                <w:lang w:eastAsia="es-CO"/>
-                <w14:ligatures w14:val="none"/>
-              </w:rPr>
-              <w:t>}</w:t>
+              <w:t>${sumColR}</w:t>
             </w:r>
           </w:p>
         </w:tc>
@@ -10277,33 +9798,7 @@
                 <w:lang w:eastAsia="es-CO"/>
                 <w14:ligatures w14:val="none"/>
               </w:rPr>
-              <w:t>${</w:t>
-            </w:r>
-            <w:proofErr w:type="spellStart"/>
-            <w:r>
-              <w:rPr>
-                <w:rFonts w:ascii="Calibri" w:eastAsia="Times New Roman" w:hAnsi="Calibri" w:cs="Calibri"/>
-                <w:color w:val="000000"/>
-                <w:kern w:val="0"/>
-                <w:sz w:val="16"/>
-                <w:szCs w:val="16"/>
-                <w:lang w:eastAsia="es-CO"/>
-                <w14:ligatures w14:val="none"/>
-              </w:rPr>
-              <w:t>sumNovR</w:t>
-            </w:r>
-            <w:proofErr w:type="spellEnd"/>
-            <w:r>
-              <w:rPr>
-                <w:rFonts w:ascii="Calibri" w:eastAsia="Times New Roman" w:hAnsi="Calibri" w:cs="Calibri"/>
-                <w:color w:val="000000"/>
-                <w:kern w:val="0"/>
-                <w:sz w:val="16"/>
-                <w:szCs w:val="16"/>
-                <w:lang w:eastAsia="es-CO"/>
-                <w14:ligatures w14:val="none"/>
-              </w:rPr>
-              <w:t>}</w:t>
+              <w:t>${sumNovR}</w:t>
             </w:r>
           </w:p>
         </w:tc>
@@ -10381,33 +9876,7 @@
                 <w:lang w:eastAsia="es-CO"/>
                 <w14:ligatures w14:val="none"/>
               </w:rPr>
-              <w:t>${</w:t>
-            </w:r>
-            <w:proofErr w:type="spellStart"/>
-            <w:r>
-              <w:rPr>
-                <w:rFonts w:ascii="Calibri" w:eastAsia="Times New Roman" w:hAnsi="Calibri" w:cs="Calibri"/>
-                <w:color w:val="000000"/>
-                <w:kern w:val="0"/>
-                <w:sz w:val="16"/>
-                <w:szCs w:val="16"/>
-                <w:lang w:eastAsia="es-CO"/>
-                <w14:ligatures w14:val="none"/>
-              </w:rPr>
-              <w:t>sumtotR</w:t>
-            </w:r>
-            <w:proofErr w:type="spellEnd"/>
-            <w:r>
-              <w:rPr>
-                <w:rFonts w:ascii="Calibri" w:eastAsia="Times New Roman" w:hAnsi="Calibri" w:cs="Calibri"/>
-                <w:color w:val="000000"/>
-                <w:kern w:val="0"/>
-                <w:sz w:val="16"/>
-                <w:szCs w:val="16"/>
-                <w:lang w:eastAsia="es-CO"/>
-                <w14:ligatures w14:val="none"/>
-              </w:rPr>
-              <w:t>}</w:t>
+              <w:t>${sumtotR}</w:t>
             </w:r>
           </w:p>
         </w:tc>
@@ -10493,33 +9962,7 @@
                 <w:lang w:eastAsia="es-CO"/>
                 <w14:ligatures w14:val="none"/>
               </w:rPr>
-              <w:t>${</w:t>
-            </w:r>
-            <w:proofErr w:type="spellStart"/>
-            <w:r>
-              <w:rPr>
-                <w:rFonts w:ascii="Calibri" w:eastAsia="Times New Roman" w:hAnsi="Calibri" w:cs="Calibri"/>
-                <w:color w:val="000000"/>
-                <w:kern w:val="0"/>
-                <w:sz w:val="16"/>
-                <w:szCs w:val="16"/>
-                <w:lang w:eastAsia="es-CO"/>
-                <w14:ligatures w14:val="none"/>
-              </w:rPr>
-              <w:t>sp</w:t>
-            </w:r>
-            <w:proofErr w:type="spellEnd"/>
-            <w:r>
-              <w:rPr>
-                <w:rFonts w:ascii="Calibri" w:eastAsia="Times New Roman" w:hAnsi="Calibri" w:cs="Calibri"/>
-                <w:color w:val="000000"/>
-                <w:kern w:val="0"/>
-                <w:sz w:val="16"/>
-                <w:szCs w:val="16"/>
-                <w:lang w:eastAsia="es-CO"/>
-                <w14:ligatures w14:val="none"/>
-              </w:rPr>
-              <w:t>}</w:t>
+              <w:t>${sp}</w:t>
             </w:r>
           </w:p>
         </w:tc>
@@ -10558,33 +10001,7 @@
                 <w:lang w:eastAsia="es-CO"/>
                 <w14:ligatures w14:val="none"/>
               </w:rPr>
-              <w:t>${</w:t>
-            </w:r>
-            <w:proofErr w:type="spellStart"/>
-            <w:r>
-              <w:rPr>
-                <w:rFonts w:ascii="Calibri" w:eastAsia="Times New Roman" w:hAnsi="Calibri" w:cs="Calibri"/>
-                <w:color w:val="000000"/>
-                <w:kern w:val="0"/>
-                <w:sz w:val="16"/>
-                <w:szCs w:val="16"/>
-                <w:lang w:eastAsia="es-CO"/>
-                <w14:ligatures w14:val="none"/>
-              </w:rPr>
-              <w:t>sumCasB</w:t>
-            </w:r>
-            <w:proofErr w:type="spellEnd"/>
-            <w:r>
-              <w:rPr>
-                <w:rFonts w:ascii="Calibri" w:eastAsia="Times New Roman" w:hAnsi="Calibri" w:cs="Calibri"/>
-                <w:color w:val="000000"/>
-                <w:kern w:val="0"/>
-                <w:sz w:val="16"/>
-                <w:szCs w:val="16"/>
-                <w:lang w:eastAsia="es-CO"/>
-                <w14:ligatures w14:val="none"/>
-              </w:rPr>
-              <w:t>}</w:t>
+              <w:t>${sumCasB}</w:t>
             </w:r>
           </w:p>
         </w:tc>
@@ -10623,33 +10040,7 @@
                 <w:lang w:eastAsia="es-CO"/>
                 <w14:ligatures w14:val="none"/>
               </w:rPr>
-              <w:t>${</w:t>
-            </w:r>
-            <w:proofErr w:type="spellStart"/>
-            <w:r>
-              <w:rPr>
-                <w:rFonts w:ascii="Calibri" w:eastAsia="Times New Roman" w:hAnsi="Calibri" w:cs="Calibri"/>
-                <w:color w:val="000000"/>
-                <w:kern w:val="0"/>
-                <w:sz w:val="16"/>
-                <w:szCs w:val="16"/>
-                <w:lang w:eastAsia="es-CO"/>
-                <w14:ligatures w14:val="none"/>
-              </w:rPr>
-              <w:t>spb</w:t>
-            </w:r>
-            <w:proofErr w:type="spellEnd"/>
-            <w:r>
-              <w:rPr>
-                <w:rFonts w:ascii="Calibri" w:eastAsia="Times New Roman" w:hAnsi="Calibri" w:cs="Calibri"/>
-                <w:color w:val="000000"/>
-                <w:kern w:val="0"/>
-                <w:sz w:val="16"/>
-                <w:szCs w:val="16"/>
-                <w:lang w:eastAsia="es-CO"/>
-                <w14:ligatures w14:val="none"/>
-              </w:rPr>
-              <w:t>}</w:t>
+              <w:t>${spb}</w:t>
             </w:r>
           </w:p>
         </w:tc>
@@ -10727,33 +10118,7 @@
                 <w:lang w:eastAsia="es-CO"/>
                 <w14:ligatures w14:val="none"/>
               </w:rPr>
-              <w:t>${</w:t>
-            </w:r>
-            <w:proofErr w:type="spellStart"/>
-            <w:r>
-              <w:rPr>
-                <w:rFonts w:ascii="Calibri" w:eastAsia="Times New Roman" w:hAnsi="Calibri" w:cs="Calibri"/>
-                <w:color w:val="000000"/>
-                <w:kern w:val="0"/>
-                <w:sz w:val="16"/>
-                <w:szCs w:val="16"/>
-                <w:lang w:eastAsia="es-CO"/>
-                <w14:ligatures w14:val="none"/>
-              </w:rPr>
-              <w:t>spc</w:t>
-            </w:r>
-            <w:proofErr w:type="spellEnd"/>
-            <w:r>
-              <w:rPr>
-                <w:rFonts w:ascii="Calibri" w:eastAsia="Times New Roman" w:hAnsi="Calibri" w:cs="Calibri"/>
-                <w:color w:val="000000"/>
-                <w:kern w:val="0"/>
-                <w:sz w:val="16"/>
-                <w:szCs w:val="16"/>
-                <w:lang w:eastAsia="es-CO"/>
-                <w14:ligatures w14:val="none"/>
-              </w:rPr>
-              <w:t>}</w:t>
+              <w:t>${spc}</w:t>
             </w:r>
           </w:p>
         </w:tc>
@@ -10831,33 +10196,7 @@
                 <w:lang w:eastAsia="es-CO"/>
                 <w14:ligatures w14:val="none"/>
               </w:rPr>
-              <w:t>${</w:t>
-            </w:r>
-            <w:proofErr w:type="spellStart"/>
-            <w:r>
-              <w:rPr>
-                <w:rFonts w:ascii="Calibri" w:eastAsia="Times New Roman" w:hAnsi="Calibri" w:cs="Calibri"/>
-                <w:color w:val="000000"/>
-                <w:kern w:val="0"/>
-                <w:sz w:val="16"/>
-                <w:szCs w:val="16"/>
-                <w:lang w:eastAsia="es-CO"/>
-                <w14:ligatures w14:val="none"/>
-              </w:rPr>
-              <w:t>spd</w:t>
-            </w:r>
-            <w:proofErr w:type="spellEnd"/>
-            <w:r>
-              <w:rPr>
-                <w:rFonts w:ascii="Calibri" w:eastAsia="Times New Roman" w:hAnsi="Calibri" w:cs="Calibri"/>
-                <w:color w:val="000000"/>
-                <w:kern w:val="0"/>
-                <w:sz w:val="16"/>
-                <w:szCs w:val="16"/>
-                <w:lang w:eastAsia="es-CO"/>
-                <w14:ligatures w14:val="none"/>
-              </w:rPr>
-              <w:t>}</w:t>
+              <w:t>${spd}</w:t>
             </w:r>
           </w:p>
         </w:tc>
@@ -10935,33 +10274,7 @@
                 <w:lang w:eastAsia="es-CO"/>
                 <w14:ligatures w14:val="none"/>
               </w:rPr>
-              <w:t>${</w:t>
-            </w:r>
-            <w:proofErr w:type="spellStart"/>
-            <w:r>
-              <w:rPr>
-                <w:rFonts w:ascii="Calibri" w:eastAsia="Times New Roman" w:hAnsi="Calibri" w:cs="Calibri"/>
-                <w:color w:val="000000"/>
-                <w:kern w:val="0"/>
-                <w:sz w:val="16"/>
-                <w:szCs w:val="16"/>
-                <w:lang w:eastAsia="es-CO"/>
-                <w14:ligatures w14:val="none"/>
-              </w:rPr>
-              <w:t>spe</w:t>
-            </w:r>
-            <w:proofErr w:type="spellEnd"/>
-            <w:r>
-              <w:rPr>
-                <w:rFonts w:ascii="Calibri" w:eastAsia="Times New Roman" w:hAnsi="Calibri" w:cs="Calibri"/>
-                <w:color w:val="000000"/>
-                <w:kern w:val="0"/>
-                <w:sz w:val="16"/>
-                <w:szCs w:val="16"/>
-                <w:lang w:eastAsia="es-CO"/>
-                <w14:ligatures w14:val="none"/>
-              </w:rPr>
-              <w:t>}</w:t>
+              <w:t>${spe}</w:t>
             </w:r>
           </w:p>
         </w:tc>
@@ -11039,33 +10352,7 @@
                 <w:lang w:eastAsia="es-CO"/>
                 <w14:ligatures w14:val="none"/>
               </w:rPr>
-              <w:t>${</w:t>
-            </w:r>
-            <w:proofErr w:type="spellStart"/>
-            <w:r>
-              <w:rPr>
-                <w:rFonts w:ascii="Calibri" w:eastAsia="Times New Roman" w:hAnsi="Calibri" w:cs="Calibri"/>
-                <w:color w:val="000000"/>
-                <w:kern w:val="0"/>
-                <w:sz w:val="16"/>
-                <w:szCs w:val="16"/>
-                <w:lang w:eastAsia="es-CO"/>
-                <w14:ligatures w14:val="none"/>
-              </w:rPr>
-              <w:t>spf</w:t>
-            </w:r>
-            <w:proofErr w:type="spellEnd"/>
-            <w:r>
-              <w:rPr>
-                <w:rFonts w:ascii="Calibri" w:eastAsia="Times New Roman" w:hAnsi="Calibri" w:cs="Calibri"/>
-                <w:color w:val="000000"/>
-                <w:kern w:val="0"/>
-                <w:sz w:val="16"/>
-                <w:szCs w:val="16"/>
-                <w:lang w:eastAsia="es-CO"/>
-                <w14:ligatures w14:val="none"/>
-              </w:rPr>
-              <w:t>}</w:t>
+              <w:t>${spf}</w:t>
             </w:r>
           </w:p>
         </w:tc>
@@ -11104,45 +10391,7 @@
                 <w:lang w:eastAsia="es-CO"/>
                 <w14:ligatures w14:val="none"/>
               </w:rPr>
-              <w:t> </w:t>
-            </w:r>
-            <w:r>
-              <w:rPr>
-                <w:rFonts w:ascii="Calibri" w:eastAsia="Times New Roman" w:hAnsi="Calibri" w:cs="Calibri"/>
-                <w:color w:val="000000"/>
-                <w:kern w:val="0"/>
-                <w:sz w:val="16"/>
-                <w:szCs w:val="16"/>
-                <w:lang w:eastAsia="es-CO"/>
-                <w14:ligatures w14:val="none"/>
-              </w:rPr>
-              <w:t xml:space="preserve">Sum </w:t>
-            </w:r>
-            <w:proofErr w:type="spellStart"/>
-            <w:r>
-              <w:rPr>
-                <w:rFonts w:ascii="Calibri" w:eastAsia="Times New Roman" w:hAnsi="Calibri" w:cs="Calibri"/>
-                <w:color w:val="000000"/>
-                <w:kern w:val="0"/>
-                <w:sz w:val="16"/>
-                <w:szCs w:val="16"/>
-                <w:lang w:eastAsia="es-CO"/>
-                <w14:ligatures w14:val="none"/>
-              </w:rPr>
-              <w:t>alge</w:t>
-            </w:r>
-            <w:proofErr w:type="spellEnd"/>
-            <w:r>
-              <w:rPr>
-                <w:rFonts w:ascii="Calibri" w:eastAsia="Times New Roman" w:hAnsi="Calibri" w:cs="Calibri"/>
-                <w:color w:val="000000"/>
-                <w:kern w:val="0"/>
-                <w:sz w:val="16"/>
-                <w:szCs w:val="16"/>
-                <w:lang w:eastAsia="es-CO"/>
-                <w14:ligatures w14:val="none"/>
-              </w:rPr>
-              <w:t xml:space="preserve"> col</w:t>
+              <w:t>${sumCasB5}</w:t>
             </w:r>
           </w:p>
         </w:tc>
@@ -11220,33 +10469,7 @@
                 <w:lang w:eastAsia="es-CO"/>
                 <w14:ligatures w14:val="none"/>
               </w:rPr>
-              <w:t>${</w:t>
-            </w:r>
-            <w:proofErr w:type="spellStart"/>
-            <w:r>
-              <w:rPr>
-                <w:rFonts w:ascii="Calibri" w:eastAsia="Times New Roman" w:hAnsi="Calibri" w:cs="Calibri"/>
-                <w:color w:val="000000"/>
-                <w:kern w:val="0"/>
-                <w:sz w:val="16"/>
-                <w:szCs w:val="16"/>
-                <w:lang w:eastAsia="es-CO"/>
-                <w14:ligatures w14:val="none"/>
-              </w:rPr>
-              <w:t>sumtotA</w:t>
-            </w:r>
-            <w:proofErr w:type="spellEnd"/>
-            <w:r>
-              <w:rPr>
-                <w:rFonts w:ascii="Calibri" w:eastAsia="Times New Roman" w:hAnsi="Calibri" w:cs="Calibri"/>
-                <w:color w:val="000000"/>
-                <w:kern w:val="0"/>
-                <w:sz w:val="16"/>
-                <w:szCs w:val="16"/>
-                <w:lang w:eastAsia="es-CO"/>
-                <w14:ligatures w14:val="none"/>
-              </w:rPr>
-              <w:t>}</w:t>
+              <w:t>${sumtotA}</w:t>
             </w:r>
           </w:p>
         </w:tc>
@@ -11283,31 +10506,17 @@
                 <w14:ligatures w14:val="none"/>
               </w:rPr>
             </w:pPr>
-            <w:proofErr w:type="gramStart"/>
-            <w:r>
-              <w:rPr>
-                <w:rFonts w:ascii="Calibri" w:eastAsia="Times New Roman" w:hAnsi="Calibri" w:cs="Calibri"/>
-                <w:color w:val="000000"/>
-                <w:kern w:val="0"/>
-                <w:sz w:val="16"/>
-                <w:szCs w:val="16"/>
-                <w:lang w:eastAsia="es-CO"/>
-                <w14:ligatures w14:val="none"/>
-              </w:rPr>
-              <w:t>TOTAL</w:t>
-            </w:r>
-            <w:proofErr w:type="gramEnd"/>
-            <w:r>
-              <w:rPr>
-                <w:rFonts w:ascii="Calibri" w:eastAsia="Times New Roman" w:hAnsi="Calibri" w:cs="Calibri"/>
-                <w:color w:val="000000"/>
-                <w:kern w:val="0"/>
-                <w:sz w:val="16"/>
-                <w:szCs w:val="16"/>
-                <w:lang w:eastAsia="es-CO"/>
-                <w14:ligatures w14:val="none"/>
-              </w:rPr>
-              <w:t xml:space="preserve"> NETO</w:t>
+            <w:r>
+              <w:rPr>
+                <w:rFonts w:ascii="Calibri" w:eastAsia="Times New Roman" w:hAnsi="Calibri" w:cs="Calibri"/>
+                <w:color w:val="000000"/>
+                <w:kern w:val="0"/>
+                <w:sz w:val="16"/>
+                <w:szCs w:val="16"/>
+                <w:lang w:eastAsia="es-CO"/>
+                <w14:ligatures w14:val="none"/>
+              </w:rPr>
+              <w:t>TOTAL NETO</w:t>
             </w:r>
           </w:p>
         </w:tc>
@@ -11346,33 +10555,7 @@
                 <w:lang w:eastAsia="es-CO"/>
                 <w14:ligatures w14:val="none"/>
               </w:rPr>
-              <w:t>${</w:t>
-            </w:r>
-            <w:proofErr w:type="spellStart"/>
-            <w:r>
-              <w:rPr>
-                <w:rFonts w:ascii="Calibri" w:eastAsia="Times New Roman" w:hAnsi="Calibri" w:cs="Calibri"/>
-                <w:color w:val="000000"/>
-                <w:kern w:val="0"/>
-                <w:sz w:val="16"/>
-                <w:szCs w:val="16"/>
-                <w:lang w:eastAsia="es-CO"/>
-                <w14:ligatures w14:val="none"/>
-              </w:rPr>
-              <w:t>sp</w:t>
-            </w:r>
-            <w:proofErr w:type="spellEnd"/>
-            <w:r>
-              <w:rPr>
-                <w:rFonts w:ascii="Calibri" w:eastAsia="Times New Roman" w:hAnsi="Calibri" w:cs="Calibri"/>
-                <w:color w:val="000000"/>
-                <w:kern w:val="0"/>
-                <w:sz w:val="16"/>
-                <w:szCs w:val="16"/>
-                <w:lang w:eastAsia="es-CO"/>
-                <w14:ligatures w14:val="none"/>
-              </w:rPr>
-              <w:t>}</w:t>
+              <w:t>${sp}</w:t>
             </w:r>
           </w:p>
         </w:tc>
@@ -11411,33 +10594,7 @@
                 <w:lang w:eastAsia="es-CO"/>
                 <w14:ligatures w14:val="none"/>
               </w:rPr>
-              <w:t>${</w:t>
-            </w:r>
-            <w:proofErr w:type="spellStart"/>
-            <w:r>
-              <w:rPr>
-                <w:rFonts w:ascii="Calibri" w:eastAsia="Times New Roman" w:hAnsi="Calibri" w:cs="Calibri"/>
-                <w:color w:val="000000"/>
-                <w:kern w:val="0"/>
-                <w:sz w:val="16"/>
-                <w:szCs w:val="16"/>
-                <w:lang w:eastAsia="es-CO"/>
-                <w14:ligatures w14:val="none"/>
-              </w:rPr>
-              <w:t>sumTT</w:t>
-            </w:r>
-            <w:proofErr w:type="spellEnd"/>
-            <w:r>
-              <w:rPr>
-                <w:rFonts w:ascii="Calibri" w:eastAsia="Times New Roman" w:hAnsi="Calibri" w:cs="Calibri"/>
-                <w:color w:val="000000"/>
-                <w:kern w:val="0"/>
-                <w:sz w:val="16"/>
-                <w:szCs w:val="16"/>
-                <w:lang w:eastAsia="es-CO"/>
-                <w14:ligatures w14:val="none"/>
-              </w:rPr>
-              <w:t>}</w:t>
+              <w:t>${sumTT}</w:t>
             </w:r>
           </w:p>
         </w:tc>
@@ -11476,33 +10633,7 @@
                 <w:lang w:eastAsia="es-CO"/>
                 <w14:ligatures w14:val="none"/>
               </w:rPr>
-              <w:t>${</w:t>
-            </w:r>
-            <w:proofErr w:type="spellStart"/>
-            <w:r>
-              <w:rPr>
-                <w:rFonts w:ascii="Calibri" w:eastAsia="Times New Roman" w:hAnsi="Calibri" w:cs="Calibri"/>
-                <w:color w:val="000000"/>
-                <w:kern w:val="0"/>
-                <w:sz w:val="16"/>
-                <w:szCs w:val="16"/>
-                <w:lang w:eastAsia="es-CO"/>
-                <w14:ligatures w14:val="none"/>
-              </w:rPr>
-              <w:t>spb</w:t>
-            </w:r>
-            <w:proofErr w:type="spellEnd"/>
-            <w:r>
-              <w:rPr>
-                <w:rFonts w:ascii="Calibri" w:eastAsia="Times New Roman" w:hAnsi="Calibri" w:cs="Calibri"/>
-                <w:color w:val="000000"/>
-                <w:kern w:val="0"/>
-                <w:sz w:val="16"/>
-                <w:szCs w:val="16"/>
-                <w:lang w:eastAsia="es-CO"/>
-                <w14:ligatures w14:val="none"/>
-              </w:rPr>
-              <w:t>}</w:t>
+              <w:t>${spb}</w:t>
             </w:r>
           </w:p>
         </w:tc>
@@ -11582,33 +10713,7 @@
                 <w:lang w:eastAsia="es-CO"/>
                 <w14:ligatures w14:val="none"/>
               </w:rPr>
-              <w:t>${</w:t>
-            </w:r>
-            <w:proofErr w:type="spellStart"/>
-            <w:r>
-              <w:rPr>
-                <w:rFonts w:ascii="Calibri" w:eastAsia="Times New Roman" w:hAnsi="Calibri" w:cs="Calibri"/>
-                <w:color w:val="000000"/>
-                <w:kern w:val="0"/>
-                <w:sz w:val="16"/>
-                <w:szCs w:val="16"/>
-                <w:lang w:eastAsia="es-CO"/>
-                <w14:ligatures w14:val="none"/>
-              </w:rPr>
-              <w:t>spc</w:t>
-            </w:r>
-            <w:proofErr w:type="spellEnd"/>
-            <w:r>
-              <w:rPr>
-                <w:rFonts w:ascii="Calibri" w:eastAsia="Times New Roman" w:hAnsi="Calibri" w:cs="Calibri"/>
-                <w:color w:val="000000"/>
-                <w:kern w:val="0"/>
-                <w:sz w:val="16"/>
-                <w:szCs w:val="16"/>
-                <w:lang w:eastAsia="es-CO"/>
-                <w14:ligatures w14:val="none"/>
-              </w:rPr>
-              <w:t>}</w:t>
+              <w:t>${spc}</w:t>
             </w:r>
           </w:p>
         </w:tc>
@@ -11686,33 +10791,7 @@
                 <w:lang w:eastAsia="es-CO"/>
                 <w14:ligatures w14:val="none"/>
               </w:rPr>
-              <w:t>${</w:t>
-            </w:r>
-            <w:proofErr w:type="spellStart"/>
-            <w:r>
-              <w:rPr>
-                <w:rFonts w:ascii="Calibri" w:eastAsia="Times New Roman" w:hAnsi="Calibri" w:cs="Calibri"/>
-                <w:color w:val="000000"/>
-                <w:kern w:val="0"/>
-                <w:sz w:val="16"/>
-                <w:szCs w:val="16"/>
-                <w:lang w:eastAsia="es-CO"/>
-                <w14:ligatures w14:val="none"/>
-              </w:rPr>
-              <w:t>spd</w:t>
-            </w:r>
-            <w:proofErr w:type="spellEnd"/>
-            <w:r>
-              <w:rPr>
-                <w:rFonts w:ascii="Calibri" w:eastAsia="Times New Roman" w:hAnsi="Calibri" w:cs="Calibri"/>
-                <w:color w:val="000000"/>
-                <w:kern w:val="0"/>
-                <w:sz w:val="16"/>
-                <w:szCs w:val="16"/>
-                <w:lang w:eastAsia="es-CO"/>
-                <w14:ligatures w14:val="none"/>
-              </w:rPr>
-              <w:t>}</w:t>
+              <w:t>${spd}</w:t>
             </w:r>
           </w:p>
         </w:tc>
@@ -11802,33 +10881,7 @@
                 <w:lang w:eastAsia="es-CO"/>
                 <w14:ligatures w14:val="none"/>
               </w:rPr>
-              <w:t>${</w:t>
-            </w:r>
-            <w:proofErr w:type="spellStart"/>
-            <w:r>
-              <w:rPr>
-                <w:rFonts w:ascii="Calibri" w:eastAsia="Times New Roman" w:hAnsi="Calibri" w:cs="Calibri"/>
-                <w:color w:val="000000"/>
-                <w:kern w:val="0"/>
-                <w:sz w:val="16"/>
-                <w:szCs w:val="16"/>
-                <w:lang w:eastAsia="es-CO"/>
-                <w14:ligatures w14:val="none"/>
-              </w:rPr>
-              <w:t>spe</w:t>
-            </w:r>
-            <w:proofErr w:type="spellEnd"/>
-            <w:r>
-              <w:rPr>
-                <w:rFonts w:ascii="Calibri" w:eastAsia="Times New Roman" w:hAnsi="Calibri" w:cs="Calibri"/>
-                <w:color w:val="000000"/>
-                <w:kern w:val="0"/>
-                <w:sz w:val="16"/>
-                <w:szCs w:val="16"/>
-                <w:lang w:eastAsia="es-CO"/>
-                <w14:ligatures w14:val="none"/>
-              </w:rPr>
-              <w:t>}</w:t>
+              <w:t>${spe}</w:t>
             </w:r>
           </w:p>
         </w:tc>
@@ -11918,33 +10971,7 @@
                 <w:lang w:eastAsia="es-CO"/>
                 <w14:ligatures w14:val="none"/>
               </w:rPr>
-              <w:t>${</w:t>
-            </w:r>
-            <w:proofErr w:type="spellStart"/>
-            <w:r>
-              <w:rPr>
-                <w:rFonts w:ascii="Calibri" w:eastAsia="Times New Roman" w:hAnsi="Calibri" w:cs="Calibri"/>
-                <w:color w:val="000000"/>
-                <w:kern w:val="0"/>
-                <w:sz w:val="16"/>
-                <w:szCs w:val="16"/>
-                <w:lang w:eastAsia="es-CO"/>
-                <w14:ligatures w14:val="none"/>
-              </w:rPr>
-              <w:t>spf</w:t>
-            </w:r>
-            <w:proofErr w:type="spellEnd"/>
-            <w:r>
-              <w:rPr>
-                <w:rFonts w:ascii="Calibri" w:eastAsia="Times New Roman" w:hAnsi="Calibri" w:cs="Calibri"/>
-                <w:color w:val="000000"/>
-                <w:kern w:val="0"/>
-                <w:sz w:val="16"/>
-                <w:szCs w:val="16"/>
-                <w:lang w:eastAsia="es-CO"/>
-                <w14:ligatures w14:val="none"/>
-              </w:rPr>
-              <w:t>}</w:t>
+              <w:t>${spf}</w:t>
             </w:r>
           </w:p>
         </w:tc>
@@ -11983,45 +11010,7 @@
                 <w:lang w:eastAsia="es-CO"/>
                 <w14:ligatures w14:val="none"/>
               </w:rPr>
-              <w:t> </w:t>
-            </w:r>
-            <w:r>
-              <w:rPr>
-                <w:rFonts w:ascii="Calibri" w:eastAsia="Times New Roman" w:hAnsi="Calibri" w:cs="Calibri"/>
-                <w:color w:val="000000"/>
-                <w:kern w:val="0"/>
-                <w:sz w:val="16"/>
-                <w:szCs w:val="16"/>
-                <w:lang w:eastAsia="es-CO"/>
-                <w14:ligatures w14:val="none"/>
-              </w:rPr>
-              <w:t xml:space="preserve">Sum </w:t>
-            </w:r>
-            <w:proofErr w:type="spellStart"/>
-            <w:r>
-              <w:rPr>
-                <w:rFonts w:ascii="Calibri" w:eastAsia="Times New Roman" w:hAnsi="Calibri" w:cs="Calibri"/>
-                <w:color w:val="000000"/>
-                <w:kern w:val="0"/>
-                <w:sz w:val="16"/>
-                <w:szCs w:val="16"/>
-                <w:lang w:eastAsia="es-CO"/>
-                <w14:ligatures w14:val="none"/>
-              </w:rPr>
-              <w:t>alge</w:t>
-            </w:r>
-            <w:proofErr w:type="spellEnd"/>
-            <w:r>
-              <w:rPr>
-                <w:rFonts w:ascii="Calibri" w:eastAsia="Times New Roman" w:hAnsi="Calibri" w:cs="Calibri"/>
-                <w:color w:val="000000"/>
-                <w:kern w:val="0"/>
-                <w:sz w:val="16"/>
-                <w:szCs w:val="16"/>
-                <w:lang w:eastAsia="es-CO"/>
-                <w14:ligatures w14:val="none"/>
-              </w:rPr>
-              <w:t xml:space="preserve"> col</w:t>
+              <w:t>${sumCasB5}</w:t>
             </w:r>
           </w:p>
         </w:tc>
@@ -12099,33 +11088,7 @@
                 <w:lang w:eastAsia="es-CO"/>
                 <w14:ligatures w14:val="none"/>
               </w:rPr>
-              <w:t>${</w:t>
-            </w:r>
-            <w:proofErr w:type="spellStart"/>
-            <w:r>
-              <w:rPr>
-                <w:rFonts w:ascii="Calibri" w:eastAsia="Times New Roman" w:hAnsi="Calibri" w:cs="Calibri"/>
-                <w:color w:val="000000"/>
-                <w:kern w:val="0"/>
-                <w:sz w:val="16"/>
-                <w:szCs w:val="16"/>
-                <w:lang w:eastAsia="es-CO"/>
-                <w14:ligatures w14:val="none"/>
-              </w:rPr>
-              <w:t>sumtotB</w:t>
-            </w:r>
-            <w:proofErr w:type="spellEnd"/>
-            <w:r>
-              <w:rPr>
-                <w:rFonts w:ascii="Calibri" w:eastAsia="Times New Roman" w:hAnsi="Calibri" w:cs="Calibri"/>
-                <w:color w:val="000000"/>
-                <w:kern w:val="0"/>
-                <w:sz w:val="16"/>
-                <w:szCs w:val="16"/>
-                <w:lang w:eastAsia="es-CO"/>
-                <w14:ligatures w14:val="none"/>
-              </w:rPr>
-              <w:t>}</w:t>
+              <w:t>${sumtotB}</w:t>
             </w:r>
           </w:p>
         </w:tc>
@@ -12221,7 +11184,6 @@
         </w:rPr>
         <w:t>${</w:t>
       </w:r>
-      <w:proofErr w:type="gramStart"/>
       <w:r>
         <w:rPr>
           <w:sz w:val="16"/>
@@ -12229,7 +11191,6 @@
         </w:rPr>
         <w:t>Director</w:t>
       </w:r>
-      <w:proofErr w:type="gramEnd"/>
       <w:r>
         <w:rPr>
           <w:sz w:val="16"/>
@@ -12669,7 +11630,7 @@
 </file>
 
 <file path=word/endnotes.xml><?xml version="1.0" encoding="utf-8"?>
-<w:endnotes xmlns:wpc="http://schemas.microsoft.com/office/word/2010/wordprocessingCanvas" xmlns:cx="http://schemas.microsoft.com/office/drawing/2014/chartex" xmlns:cx1="http://schemas.microsoft.com/office/drawing/2015/9/8/chartex" xmlns:cx2="http://schemas.microsoft.com/office/drawing/2015/10/21/chartex" xmlns:cx3="http://schemas.microsoft.com/office/drawing/2016/5/9/chartex" xmlns:cx4="http://schemas.microsoft.com/office/drawing/2016/5/10/chartex" xmlns:cx5="http://schemas.microsoft.com/office/drawing/2016/5/11/chartex" xmlns:cx6="http://schemas.microsoft.com/office/drawing/2016/5/12/chartex" xmlns:cx7="http://schemas.microsoft.com/office/drawing/2016/5/13/chartex" xmlns:cx8="http://schemas.microsoft.com/office/drawing/2016/5/14/chartex" xmlns:mc="http://schemas.openxmlformats.org/markup-compatibility/2006" xmlns:aink="http://schemas.microsoft.com/office/drawing/2016/ink" xmlns:am3d="http://schemas.microsoft.com/office/drawing/2017/model3d" xmlns:o="urn:schemas-microsoft-com:office:office" xmlns:oel="http://schemas.microsoft.com/office/2019/extlst" xmlns:r="http://schemas.openxmlformats.org/officeDocument/2006/relationships" xmlns:m="http://schemas.openxmlformats.org/officeDocument/2006/math" xmlns:v="urn:schemas-microsoft-com:vml" xmlns:wp14="http://schemas.microsoft.com/office/word/2010/wordprocessingDrawing" xmlns:wp="http://schemas.openxmlformats.org/drawingml/2006/wordprocessingDrawing" xmlns:w10="urn:schemas-microsoft-com:office:word" xmlns:w="http://schemas.openxmlformats.org/wordprocessingml/2006/main" xmlns:w14="http://schemas.microsoft.com/office/word/2010/wordml" xmlns:w15="http://schemas.microsoft.com/office/word/2012/wordml" xmlns:w16cex="http://schemas.microsoft.com/office/word/2018/wordml/cex" xmlns:w16cid="http://schemas.microsoft.com/office/word/2016/wordml/cid" xmlns:w16="http://schemas.microsoft.com/office/word/2018/wordml" xmlns:w16du="http://schemas.microsoft.com/office/word/2023/wordml/word16du" xmlns:w16sdtdh="http://schemas.microsoft.com/office/word/2020/wordml/sdtdatahash" xmlns:w16se="http://schemas.microsoft.com/office/word/2015/wordml/symex" xmlns:wpg="http://schemas.microsoft.com/office/word/2010/wordprocessingGroup" xmlns:wpi="http://schemas.microsoft.com/office/word/2010/wordprocessingInk" xmlns:wne="http://schemas.microsoft.com/office/word/2006/wordml" xmlns:wps="http://schemas.microsoft.com/office/word/2010/wordprocessingShape" mc:Ignorable="w14 w15 w16se w16cid w16 w16cex w16sdtdh w16du wp14">
+<w:endnotes xmlns:wpc="http://schemas.microsoft.com/office/word/2010/wordprocessingCanvas" xmlns:cx="http://schemas.microsoft.com/office/drawing/2014/chartex" xmlns:cx1="http://schemas.microsoft.com/office/drawing/2015/9/8/chartex" xmlns:cx2="http://schemas.microsoft.com/office/drawing/2015/10/21/chartex" xmlns:cx3="http://schemas.microsoft.com/office/drawing/2016/5/9/chartex" xmlns:cx4="http://schemas.microsoft.com/office/drawing/2016/5/10/chartex" xmlns:cx5="http://schemas.microsoft.com/office/drawing/2016/5/11/chartex" xmlns:cx6="http://schemas.microsoft.com/office/drawing/2016/5/12/chartex" xmlns:cx7="http://schemas.microsoft.com/office/drawing/2016/5/13/chartex" xmlns:cx8="http://schemas.microsoft.com/office/drawing/2016/5/14/chartex" xmlns:mc="http://schemas.openxmlformats.org/markup-compatibility/2006" xmlns:aink="http://schemas.microsoft.com/office/drawing/2016/ink" xmlns:am3d="http://schemas.microsoft.com/office/drawing/2017/model3d" xmlns:o="urn:schemas-microsoft-com:office:office" xmlns:oel="http://schemas.microsoft.com/office/2019/extlst" xmlns:r="http://schemas.openxmlformats.org/officeDocument/2006/relationships" xmlns:m="http://schemas.openxmlformats.org/officeDocument/2006/math" xmlns:v="urn:schemas-microsoft-com:vml" xmlns:wp14="http://schemas.microsoft.com/office/word/2010/wordprocessingDrawing" xmlns:wp="http://schemas.openxmlformats.org/drawingml/2006/wordprocessingDrawing" xmlns:w10="urn:schemas-microsoft-com:office:word" xmlns:w="http://schemas.openxmlformats.org/wordprocessingml/2006/main" xmlns:w14="http://schemas.microsoft.com/office/word/2010/wordml" xmlns:w15="http://schemas.microsoft.com/office/word/2012/wordml" xmlns:w16cex="http://schemas.microsoft.com/office/word/2018/wordml/cex" xmlns:w16cid="http://schemas.microsoft.com/office/word/2016/wordml/cid" xmlns:w16="http://schemas.microsoft.com/office/word/2018/wordml" xmlns:w16du="http://schemas.microsoft.com/office/word/2023/wordml/word16du" xmlns:w16sdtdh="http://schemas.microsoft.com/office/word/2020/wordml/sdtdatahash" xmlns:w16sdtfl="http://schemas.microsoft.com/office/word/2024/wordml/sdtformatlock" xmlns:w16se="http://schemas.microsoft.com/office/word/2015/wordml/symex" xmlns:wpg="http://schemas.microsoft.com/office/word/2010/wordprocessingGroup" xmlns:wpi="http://schemas.microsoft.com/office/word/2010/wordprocessingInk" xmlns:wne="http://schemas.microsoft.com/office/word/2006/wordml" xmlns:wps="http://schemas.microsoft.com/office/word/2010/wordprocessingShape" mc:Ignorable="w14 w15 w16se w16cid w16 w16cex w16sdtdh w16sdtfl w16du wp14">
   <w:endnote w:type="separator" w:id="-1">
     <w:p>
       <w:pPr>
@@ -12694,7 +11655,7 @@
 </file>
 
 <file path=word/footnotes.xml><?xml version="1.0" encoding="utf-8"?>
-<w:footnotes xmlns:wpc="http://schemas.microsoft.com/office/word/2010/wordprocessingCanvas" xmlns:cx="http://schemas.microsoft.com/office/drawing/2014/chartex" xmlns:cx1="http://schemas.microsoft.com/office/drawing/2015/9/8/chartex" xmlns:cx2="http://schemas.microsoft.com/office/drawing/2015/10/21/chartex" xmlns:cx3="http://schemas.microsoft.com/office/drawing/2016/5/9/chartex" xmlns:cx4="http://schemas.microsoft.com/office/drawing/2016/5/10/chartex" xmlns:cx5="http://schemas.microsoft.com/office/drawing/2016/5/11/chartex" xmlns:cx6="http://schemas.microsoft.com/office/drawing/2016/5/12/chartex" xmlns:cx7="http://schemas.microsoft.com/office/drawing/2016/5/13/chartex" xmlns:cx8="http://schemas.microsoft.com/office/drawing/2016/5/14/chartex" xmlns:mc="http://schemas.openxmlformats.org/markup-compatibility/2006" xmlns:aink="http://schemas.microsoft.com/office/drawing/2016/ink" xmlns:am3d="http://schemas.microsoft.com/office/drawing/2017/model3d" xmlns:o="urn:schemas-microsoft-com:office:office" xmlns:oel="http://schemas.microsoft.com/office/2019/extlst" xmlns:r="http://schemas.openxmlformats.org/officeDocument/2006/relationships" xmlns:m="http://schemas.openxmlformats.org/officeDocument/2006/math" xmlns:v="urn:schemas-microsoft-com:vml" xmlns:wp14="http://schemas.microsoft.com/office/word/2010/wordprocessingDrawing" xmlns:wp="http://schemas.openxmlformats.org/drawingml/2006/wordprocessingDrawing" xmlns:w10="urn:schemas-microsoft-com:office:word" xmlns:w="http://schemas.openxmlformats.org/wordprocessingml/2006/main" xmlns:w14="http://schemas.microsoft.com/office/word/2010/wordml" xmlns:w15="http://schemas.microsoft.com/office/word/2012/wordml" xmlns:w16cex="http://schemas.microsoft.com/office/word/2018/wordml/cex" xmlns:w16cid="http://schemas.microsoft.com/office/word/2016/wordml/cid" xmlns:w16="http://schemas.microsoft.com/office/word/2018/wordml" xmlns:w16du="http://schemas.microsoft.com/office/word/2023/wordml/word16du" xmlns:w16sdtdh="http://schemas.microsoft.com/office/word/2020/wordml/sdtdatahash" xmlns:w16se="http://schemas.microsoft.com/office/word/2015/wordml/symex" xmlns:wpg="http://schemas.microsoft.com/office/word/2010/wordprocessingGroup" xmlns:wpi="http://schemas.microsoft.com/office/word/2010/wordprocessingInk" xmlns:wne="http://schemas.microsoft.com/office/word/2006/wordml" xmlns:wps="http://schemas.microsoft.com/office/word/2010/wordprocessingShape" mc:Ignorable="w14 w15 w16se w16cid w16 w16cex w16sdtdh w16du wp14">
+<w:footnotes xmlns:wpc="http://schemas.microsoft.com/office/word/2010/wordprocessingCanvas" xmlns:cx="http://schemas.microsoft.com/office/drawing/2014/chartex" xmlns:cx1="http://schemas.microsoft.com/office/drawing/2015/9/8/chartex" xmlns:cx2="http://schemas.microsoft.com/office/drawing/2015/10/21/chartex" xmlns:cx3="http://schemas.microsoft.com/office/drawing/2016/5/9/chartex" xmlns:cx4="http://schemas.microsoft.com/office/drawing/2016/5/10/chartex" xmlns:cx5="http://schemas.microsoft.com/office/drawing/2016/5/11/chartex" xmlns:cx6="http://schemas.microsoft.com/office/drawing/2016/5/12/chartex" xmlns:cx7="http://schemas.microsoft.com/office/drawing/2016/5/13/chartex" xmlns:cx8="http://schemas.microsoft.com/office/drawing/2016/5/14/chartex" xmlns:mc="http://schemas.openxmlformats.org/markup-compatibility/2006" xmlns:aink="http://schemas.microsoft.com/office/drawing/2016/ink" xmlns:am3d="http://schemas.microsoft.com/office/drawing/2017/model3d" xmlns:o="urn:schemas-microsoft-com:office:office" xmlns:oel="http://schemas.microsoft.com/office/2019/extlst" xmlns:r="http://schemas.openxmlformats.org/officeDocument/2006/relationships" xmlns:m="http://schemas.openxmlformats.org/officeDocument/2006/math" xmlns:v="urn:schemas-microsoft-com:vml" xmlns:wp14="http://schemas.microsoft.com/office/word/2010/wordprocessingDrawing" xmlns:wp="http://schemas.openxmlformats.org/drawingml/2006/wordprocessingDrawing" xmlns:w10="urn:schemas-microsoft-com:office:word" xmlns:w="http://schemas.openxmlformats.org/wordprocessingml/2006/main" xmlns:w14="http://schemas.microsoft.com/office/word/2010/wordml" xmlns:w15="http://schemas.microsoft.com/office/word/2012/wordml" xmlns:w16cex="http://schemas.microsoft.com/office/word/2018/wordml/cex" xmlns:w16cid="http://schemas.microsoft.com/office/word/2016/wordml/cid" xmlns:w16="http://schemas.microsoft.com/office/word/2018/wordml" xmlns:w16du="http://schemas.microsoft.com/office/word/2023/wordml/word16du" xmlns:w16sdtdh="http://schemas.microsoft.com/office/word/2020/wordml/sdtdatahash" xmlns:w16sdtfl="http://schemas.microsoft.com/office/word/2024/wordml/sdtformatlock" xmlns:w16se="http://schemas.microsoft.com/office/word/2015/wordml/symex" xmlns:wpg="http://schemas.microsoft.com/office/word/2010/wordprocessingGroup" xmlns:wpi="http://schemas.microsoft.com/office/word/2010/wordprocessingInk" xmlns:wne="http://schemas.microsoft.com/office/word/2006/wordml" xmlns:wps="http://schemas.microsoft.com/office/word/2010/wordprocessingShape" mc:Ignorable="w14 w15 w16se w16cid w16 w16cex w16sdtdh w16sdtfl w16du wp14">
   <w:footnote w:type="separator" w:id="-1">
     <w:p>
       <w:pPr>
@@ -12719,7 +11680,7 @@
 </file>
 
 <file path=word/numbering.xml><?xml version="1.0" encoding="utf-8"?>
-<w:numbering xmlns:wpc="http://schemas.microsoft.com/office/word/2010/wordprocessingCanvas" xmlns:cx="http://schemas.microsoft.com/office/drawing/2014/chartex" xmlns:cx1="http://schemas.microsoft.com/office/drawing/2015/9/8/chartex" xmlns:cx2="http://schemas.microsoft.com/office/drawing/2015/10/21/chartex" xmlns:cx3="http://schemas.microsoft.com/office/drawing/2016/5/9/chartex" xmlns:cx4="http://schemas.microsoft.com/office/drawing/2016/5/10/chartex" xmlns:cx5="http://schemas.microsoft.com/office/drawing/2016/5/11/chartex" xmlns:cx6="http://schemas.microsoft.com/office/drawing/2016/5/12/chartex" xmlns:cx7="http://schemas.microsoft.com/office/drawing/2016/5/13/chartex" xmlns:cx8="http://schemas.microsoft.com/office/drawing/2016/5/14/chartex" xmlns:mc="http://schemas.openxmlformats.org/markup-compatibility/2006" xmlns:aink="http://schemas.microsoft.com/office/drawing/2016/ink" xmlns:am3d="http://schemas.microsoft.com/office/drawing/2017/model3d" xmlns:o="urn:schemas-microsoft-com:office:office" xmlns:oel="http://schemas.microsoft.com/office/2019/extlst" xmlns:r="http://schemas.openxmlformats.org/officeDocument/2006/relationships" xmlns:m="http://schemas.openxmlformats.org/officeDocument/2006/math" xmlns:v="urn:schemas-microsoft-com:vml" xmlns:wp14="http://schemas.microsoft.com/office/word/2010/wordprocessingDrawing" xmlns:wp="http://schemas.openxmlformats.org/drawingml/2006/wordprocessingDrawing" xmlns:w10="urn:schemas-microsoft-com:office:word" xmlns:w="http://schemas.openxmlformats.org/wordprocessingml/2006/main" xmlns:w14="http://schemas.microsoft.com/office/word/2010/wordml" xmlns:w15="http://schemas.microsoft.com/office/word/2012/wordml" xmlns:w16cex="http://schemas.microsoft.com/office/word/2018/wordml/cex" xmlns:w16cid="http://schemas.microsoft.com/office/word/2016/wordml/cid" xmlns:w16="http://schemas.microsoft.com/office/word/2018/wordml" xmlns:w16du="http://schemas.microsoft.com/office/word/2023/wordml/word16du" xmlns:w16sdtdh="http://schemas.microsoft.com/office/word/2020/wordml/sdtdatahash" xmlns:w16se="http://schemas.microsoft.com/office/word/2015/wordml/symex" xmlns:wpg="http://schemas.microsoft.com/office/word/2010/wordprocessingGroup" xmlns:wpi="http://schemas.microsoft.com/office/word/2010/wordprocessingInk" xmlns:wne="http://schemas.microsoft.com/office/word/2006/wordml" xmlns:wps="http://schemas.microsoft.com/office/word/2010/wordprocessingShape" mc:Ignorable="w14 w15 w16se w16cid w16 w16cex w16sdtdh w16du wp14">
+<w:numbering xmlns:wpc="http://schemas.microsoft.com/office/word/2010/wordprocessingCanvas" xmlns:cx="http://schemas.microsoft.com/office/drawing/2014/chartex" xmlns:cx1="http://schemas.microsoft.com/office/drawing/2015/9/8/chartex" xmlns:cx2="http://schemas.microsoft.com/office/drawing/2015/10/21/chartex" xmlns:cx3="http://schemas.microsoft.com/office/drawing/2016/5/9/chartex" xmlns:cx4="http://schemas.microsoft.com/office/drawing/2016/5/10/chartex" xmlns:cx5="http://schemas.microsoft.com/office/drawing/2016/5/11/chartex" xmlns:cx6="http://schemas.microsoft.com/office/drawing/2016/5/12/chartex" xmlns:cx7="http://schemas.microsoft.com/office/drawing/2016/5/13/chartex" xmlns:cx8="http://schemas.microsoft.com/office/drawing/2016/5/14/chartex" xmlns:mc="http://schemas.openxmlformats.org/markup-compatibility/2006" xmlns:aink="http://schemas.microsoft.com/office/drawing/2016/ink" xmlns:am3d="http://schemas.microsoft.com/office/drawing/2017/model3d" xmlns:o="urn:schemas-microsoft-com:office:office" xmlns:oel="http://schemas.microsoft.com/office/2019/extlst" xmlns:r="http://schemas.openxmlformats.org/officeDocument/2006/relationships" xmlns:m="http://schemas.openxmlformats.org/officeDocument/2006/math" xmlns:v="urn:schemas-microsoft-com:vml" xmlns:wp14="http://schemas.microsoft.com/office/word/2010/wordprocessingDrawing" xmlns:wp="http://schemas.openxmlformats.org/drawingml/2006/wordprocessingDrawing" xmlns:w10="urn:schemas-microsoft-com:office:word" xmlns:w="http://schemas.openxmlformats.org/wordprocessingml/2006/main" xmlns:w14="http://schemas.microsoft.com/office/word/2010/wordml" xmlns:w15="http://schemas.microsoft.com/office/word/2012/wordml" xmlns:w16cex="http://schemas.microsoft.com/office/word/2018/wordml/cex" xmlns:w16cid="http://schemas.microsoft.com/office/word/2016/wordml/cid" xmlns:w16="http://schemas.microsoft.com/office/word/2018/wordml" xmlns:w16du="http://schemas.microsoft.com/office/word/2023/wordml/word16du" xmlns:w16sdtdh="http://schemas.microsoft.com/office/word/2020/wordml/sdtdatahash" xmlns:w16sdtfl="http://schemas.microsoft.com/office/word/2024/wordml/sdtformatlock" xmlns:w16se="http://schemas.microsoft.com/office/word/2015/wordml/symex" xmlns:wpg="http://schemas.microsoft.com/office/word/2010/wordprocessingGroup" xmlns:wpi="http://schemas.microsoft.com/office/word/2010/wordprocessingInk" xmlns:wne="http://schemas.microsoft.com/office/word/2006/wordml" xmlns:wps="http://schemas.microsoft.com/office/word/2010/wordprocessingShape" mc:Ignorable="w14 w15 w16se w16cid w16 w16cex w16sdtdh w16sdtfl w16du wp14">
   <w:abstractNum w:abstractNumId="0" w15:restartNumberingAfterBreak="0">
     <w:nsid w:val="068015AE"/>
     <w:multiLevelType w:val="hybridMultilevel"/>
@@ -13460,7 +12421,7 @@
 </file>
 
 <file path=word/styles.xml><?xml version="1.0" encoding="utf-8"?>
-<w:styles xmlns:mc="http://schemas.openxmlformats.org/markup-compatibility/2006" xmlns:r="http://schemas.openxmlformats.org/officeDocument/2006/relationships" xmlns:w="http://schemas.openxmlformats.org/wordprocessingml/2006/main" xmlns:w14="http://schemas.microsoft.com/office/word/2010/wordml" xmlns:w15="http://schemas.microsoft.com/office/word/2012/wordml" xmlns:w16cex="http://schemas.microsoft.com/office/word/2018/wordml/cex" xmlns:w16cid="http://schemas.microsoft.com/office/word/2016/wordml/cid" xmlns:w16="http://schemas.microsoft.com/office/word/2018/wordml" xmlns:w16du="http://schemas.microsoft.com/office/word/2023/wordml/word16du" xmlns:w16sdtdh="http://schemas.microsoft.com/office/word/2020/wordml/sdtdatahash" xmlns:w16se="http://schemas.microsoft.com/office/word/2015/wordml/symex" mc:Ignorable="w14 w15 w16se w16cid w16 w16cex w16sdtdh w16du">
+<w:styles xmlns:mc="http://schemas.openxmlformats.org/markup-compatibility/2006" xmlns:r="http://schemas.openxmlformats.org/officeDocument/2006/relationships" xmlns:w="http://schemas.openxmlformats.org/wordprocessingml/2006/main" xmlns:w14="http://schemas.microsoft.com/office/word/2010/wordml" xmlns:w15="http://schemas.microsoft.com/office/word/2012/wordml" xmlns:w16cex="http://schemas.microsoft.com/office/word/2018/wordml/cex" xmlns:w16cid="http://schemas.microsoft.com/office/word/2016/wordml/cid" xmlns:w16="http://schemas.microsoft.com/office/word/2018/wordml" xmlns:w16du="http://schemas.microsoft.com/office/word/2023/wordml/word16du" xmlns:w16sdtdh="http://schemas.microsoft.com/office/word/2020/wordml/sdtdatahash" xmlns:w16sdtfl="http://schemas.microsoft.com/office/word/2024/wordml/sdtformatlock" xmlns:w16se="http://schemas.microsoft.com/office/word/2015/wordml/symex" mc:Ignorable="w14 w15 w16se w16cid w16 w16cex w16sdtdh w16sdtfl w16du">
   <w:docDefaults>
     <w:rPrDefault>
       <w:rPr>

</xml_diff>